<commit_message>
Additional work on module overview
</commit_message>
<xml_diff>
--- a/TechComm/semester/2025-08-Fall/2025 Fall Short Guide-v08-07.docx
+++ b/TechComm/semester/2025-08-Fall/2025 Fall Short Guide-v08-07.docx
@@ -264,7 +264,7 @@
           </mc:Choice>
           <mc:Fallback>
             <w:pict>
-              <v:rect w14:anchorId="024C43C5" id="Rectangle 78" o:spid="_x0000_s1026" style="position:absolute;margin-left:-6.75pt;margin-top:11.45pt;width:512.75pt;height:306.75pt;z-index:251646976;visibility:visible;mso-wrap-style:square;mso-height-percent:0;mso-wrap-distance-left:9pt;mso-wrap-distance-top:0;mso-wrap-distance-right:9pt;mso-wrap-distance-bottom:0;mso-position-horizontal:absolute;mso-position-horizontal-relative:text;mso-position-vertical:absolute;mso-position-vertical-relative:text;mso-height-percent:0;mso-height-relative:margin;v-text-anchor:middle" o:gfxdata="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" filled="f" strokecolor="#508590" strokeweight="3pt"/>
+              <v:rect w14:anchorId="5F7336CD" id="Rectangle 78" o:spid="_x0000_s1026" style="position:absolute;margin-left:-6.75pt;margin-top:11.45pt;width:512.75pt;height:306.75pt;z-index:251646976;visibility:visible;mso-wrap-style:square;mso-height-percent:0;mso-wrap-distance-left:9pt;mso-wrap-distance-top:0;mso-wrap-distance-right:9pt;mso-wrap-distance-bottom:0;mso-position-horizontal:absolute;mso-position-horizontal-relative:text;mso-position-vertical:absolute;mso-position-vertical-relative:text;mso-height-percent:0;mso-height-relative:margin;v-text-anchor:middle" o:gfxdata="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" filled="f" strokecolor="#508590" strokeweight="3pt"/>
             </w:pict>
           </mc:Fallback>
         </mc:AlternateContent>
@@ -297,7 +297,7 @@
         <mc:AlternateContent>
           <mc:Choice Requires="wps">
             <w:drawing>
-              <wp:anchor distT="0" distB="0" distL="114300" distR="114300" simplePos="0" relativeHeight="251639808" behindDoc="1" locked="0" layoutInCell="1" allowOverlap="1" wp14:anchorId="741FCEB4" wp14:editId="735A7890">
+              <wp:anchor distT="0" distB="0" distL="114300" distR="114300" simplePos="0" relativeHeight="251641856" behindDoc="1" locked="0" layoutInCell="1" allowOverlap="1" wp14:anchorId="741FCEB4" wp14:editId="735A7890">
                 <wp:simplePos x="0" y="0"/>
                 <wp:positionH relativeFrom="column">
                   <wp:posOffset>-200025</wp:posOffset>
@@ -365,7 +365,7 @@
           </mc:Choice>
           <mc:Fallback>
             <w:pict>
-              <v:rect w14:anchorId="71C1BC9F" id="Rectangle 77" o:spid="_x0000_s1026" style="position:absolute;margin-left:-15.75pt;margin-top:6.9pt;width:251.75pt;height:193.7pt;z-index:-251676672;visibility:visible;mso-wrap-style:square;mso-width-percent:0;mso-height-percent:0;mso-wrap-distance-left:9pt;mso-wrap-distance-top:0;mso-wrap-distance-right:9pt;mso-wrap-distance-bottom:0;mso-position-horizontal:absolute;mso-position-horizontal-relative:text;mso-position-vertical:absolute;mso-position-vertical-relative:text;mso-width-percent:0;mso-height-percent:0;mso-width-relative:margin;mso-height-relative:margin;v-text-anchor:middle" o:gfxdata="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" filled="f" strokecolor="#508590" strokeweight="3pt"/>
+              <v:rect w14:anchorId="0390DC13" id="Rectangle 77" o:spid="_x0000_s1026" style="position:absolute;margin-left:-15.75pt;margin-top:6.9pt;width:251.75pt;height:193.7pt;z-index:-251674624;visibility:visible;mso-wrap-style:square;mso-width-percent:0;mso-height-percent:0;mso-wrap-distance-left:9pt;mso-wrap-distance-top:0;mso-wrap-distance-right:9pt;mso-wrap-distance-bottom:0;mso-position-horizontal:absolute;mso-position-horizontal-relative:text;mso-position-vertical:absolute;mso-position-vertical-relative:text;mso-width-percent:0;mso-height-percent:0;mso-width-relative:margin;mso-height-relative:margin;v-text-anchor:middle" o:gfxdata="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" filled="f" strokecolor="#508590" strokeweight="3pt"/>
             </w:pict>
           </mc:Fallback>
         </mc:AlternateContent>
@@ -545,7 +545,7 @@
           <w:noProof/>
         </w:rPr>
         <w:drawing>
-          <wp:anchor distT="0" distB="0" distL="114300" distR="114300" simplePos="0" relativeHeight="251640832" behindDoc="1" locked="0" layoutInCell="1" allowOverlap="1" wp14:anchorId="24042457" wp14:editId="70D02B50">
+          <wp:anchor distT="0" distB="0" distL="114300" distR="114300" simplePos="0" relativeHeight="251642880" behindDoc="1" locked="0" layoutInCell="1" allowOverlap="1" wp14:anchorId="24042457" wp14:editId="70D02B50">
             <wp:simplePos x="0" y="0"/>
             <wp:positionH relativeFrom="column">
               <wp:posOffset>5448300</wp:posOffset>
@@ -840,6 +840,9 @@
         <w:lastRenderedPageBreak/>
         <w:t>Contacting Traci</w:t>
       </w:r>
+      <w:r>
+        <w:t xml:space="preserve"> &amp; Getting Help</w:t>
+      </w:r>
     </w:p>
     <w:p>
       <w:pPr>
@@ -1263,7 +1266,7 @@
         <mc:AlternateContent>
           <mc:Choice Requires="wps">
             <w:drawing>
-              <wp:anchor distT="0" distB="0" distL="114300" distR="114300" simplePos="0" relativeHeight="251675648" behindDoc="1" locked="0" layoutInCell="1" allowOverlap="1" wp14:anchorId="43F68C73" wp14:editId="3CB39804">
+              <wp:anchor distT="0" distB="0" distL="114300" distR="114300" simplePos="0" relativeHeight="251673600" behindDoc="1" locked="0" layoutInCell="1" allowOverlap="1" wp14:anchorId="43F68C73" wp14:editId="3CB39804">
                 <wp:simplePos x="0" y="0"/>
                 <wp:positionH relativeFrom="column">
                   <wp:posOffset>3448051</wp:posOffset>
@@ -1333,7 +1336,7 @@
           </mc:Choice>
           <mc:Fallback>
             <w:pict>
-              <v:rect w14:anchorId="7BC20872" id="Rectangle 11" o:spid="_x0000_s1026" style="position:absolute;margin-left:271.5pt;margin-top:23.9pt;width:234pt;height:99.75pt;z-index:-251640832;visibility:visible;mso-wrap-style:square;mso-width-percent:0;mso-height-percent:0;mso-wrap-distance-left:9pt;mso-wrap-distance-top:0;mso-wrap-distance-right:9pt;mso-wrap-distance-bottom:0;mso-position-horizontal:absolute;mso-position-horizontal-relative:text;mso-position-vertical:absolute;mso-position-vertical-relative:text;mso-width-percent:0;mso-height-percent:0;mso-width-relative:margin;mso-height-relative:margin;v-text-anchor:middle" o:gfxdata="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" fillcolor="#edf3f4" strokecolor="#508590" strokeweight="2pt"/>
+              <v:rect w14:anchorId="72530F6A" id="Rectangle 11" o:spid="_x0000_s1026" style="position:absolute;margin-left:271.5pt;margin-top:23.9pt;width:234pt;height:99.75pt;z-index:-251642880;visibility:visible;mso-wrap-style:square;mso-width-percent:0;mso-height-percent:0;mso-wrap-distance-left:9pt;mso-wrap-distance-top:0;mso-wrap-distance-right:9pt;mso-wrap-distance-bottom:0;mso-position-horizontal:absolute;mso-position-horizontal-relative:text;mso-position-vertical:absolute;mso-position-vertical-relative:text;mso-width-percent:0;mso-height-percent:0;mso-width-relative:margin;mso-height-relative:margin;v-text-anchor:middle" o:gfxdata="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" fillcolor="#edf3f4" strokecolor="#508590" strokeweight="2pt"/>
             </w:pict>
           </mc:Fallback>
         </mc:AlternateContent>
@@ -1345,7 +1348,7 @@
         <mc:AlternateContent>
           <mc:Choice Requires="wps">
             <w:drawing>
-              <wp:anchor distT="0" distB="0" distL="114300" distR="114300" simplePos="0" relativeHeight="251663360" behindDoc="1" locked="0" layoutInCell="1" allowOverlap="1" wp14:anchorId="30192932" wp14:editId="62CAD7F6">
+              <wp:anchor distT="0" distB="0" distL="114300" distR="114300" simplePos="0" relativeHeight="251670528" behindDoc="1" locked="0" layoutInCell="1" allowOverlap="1" wp14:anchorId="30192932" wp14:editId="62CAD7F6">
                 <wp:simplePos x="0" y="0"/>
                 <wp:positionH relativeFrom="column">
                   <wp:posOffset>0</wp:posOffset>
@@ -1415,7 +1418,7 @@
           </mc:Choice>
           <mc:Fallback>
             <w:pict>
-              <v:rect w14:anchorId="0B561B1A" id="Rectangle 11" o:spid="_x0000_s1026" style="position:absolute;margin-left:0;margin-top:23.9pt;width:237.75pt;height:99.75pt;z-index:-251653120;visibility:visible;mso-wrap-style:square;mso-width-percent:0;mso-height-percent:0;mso-wrap-distance-left:9pt;mso-wrap-distance-top:0;mso-wrap-distance-right:9pt;mso-wrap-distance-bottom:0;mso-position-horizontal:absolute;mso-position-horizontal-relative:text;mso-position-vertical:absolute;mso-position-vertical-relative:text;mso-width-percent:0;mso-height-percent:0;mso-width-relative:margin;mso-height-relative:margin;v-text-anchor:middle" o:gfxdata="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" fillcolor="#edf3f4" strokecolor="#508590" strokeweight="2pt"/>
+              <v:rect w14:anchorId="0CAE6935" id="Rectangle 11" o:spid="_x0000_s1026" style="position:absolute;margin-left:0;margin-top:23.9pt;width:237.75pt;height:99.75pt;z-index:-251645952;visibility:visible;mso-wrap-style:square;mso-width-percent:0;mso-height-percent:0;mso-wrap-distance-left:9pt;mso-wrap-distance-top:0;mso-wrap-distance-right:9pt;mso-wrap-distance-bottom:0;mso-position-horizontal:absolute;mso-position-horizontal-relative:text;mso-position-vertical:absolute;mso-position-vertical-relative:text;mso-width-percent:0;mso-height-percent:0;mso-width-relative:margin;mso-height-relative:margin;v-text-anchor:middle" o:gfxdata="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" fillcolor="#edf3f4" strokecolor="#508590" strokeweight="2pt"/>
             </w:pict>
           </mc:Fallback>
         </mc:AlternateContent>
@@ -1740,7 +1743,7 @@
           <w:noProof/>
         </w:rPr>
         <w:drawing>
-          <wp:inline distT="0" distB="0" distL="0" distR="0" wp14:anchorId="5842C26A" wp14:editId="764CD509">
+          <wp:inline distT="0" distB="0" distL="0" distR="0" wp14:anchorId="5842C26A" wp14:editId="421DB51A">
             <wp:extent cx="2028769" cy="1837944"/>
             <wp:effectExtent l="38100" t="38100" r="29210" b="29210"/>
             <wp:docPr id="27" name="Image 27" descr="A person in a lab coat using a microscope"/>
@@ -2318,7 +2321,7 @@
           </mc:Choice>
           <mc:Fallback>
             <w:pict>
-              <v:group w14:anchorId="6FC08A59" id="Group 37" o:spid="_x0000_s1026" style="width:166.5pt;height:156.45pt;mso-position-horizontal-relative:char;mso-position-vertical-relative:line" coordsize="21145,19869" o:gfxdata="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">
+              <v:group w14:anchorId="35214CEF" id="Group 37" o:spid="_x0000_s1026" style="width:166.5pt;height:156.45pt;mso-position-horizontal-relative:char;mso-position-vertical-relative:line" coordsize="21145,19869" o:gfxdata="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">
                 <v:shape id="Image 38" o:spid="_x0000_s1027" type="#_x0000_t75" style="position:absolute;left:400;top:400;width:20345;height:19065;visibility:visible;mso-wrap-style:square" o:gfxdata="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" stroked="t" strokecolor="#508590" strokeweight="3pt">
                   <v:imagedata r:id="rId18" o:title=""/>
                 </v:shape>
@@ -2384,10 +2387,7 @@
         <w:t>Module 1:</w:t>
       </w:r>
       <w:r>
-        <w:t xml:space="preserve"> </w:t>
-      </w:r>
-      <w:r>
-        <w:t>Foundations &amp; Project Initiation</w:t>
+        <w:t xml:space="preserve"> Foundations &amp; Project Initiation</w:t>
       </w:r>
     </w:p>
     <w:p>
@@ -2756,7 +2756,7 @@
           </mc:Choice>
           <mc:Fallback>
             <w:pict>
-              <v:group w14:anchorId="472DB22E" id="Group 40" o:spid="_x0000_s1026" style="width:238.05pt;height:220.65pt;mso-position-horizontal-relative:char;mso-position-vertical-relative:line" coordsize="29381,30384" o:gfxdata="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">
+              <v:group w14:anchorId="3D176BBD" id="Group 40" o:spid="_x0000_s1026" style="width:238.05pt;height:220.65pt;mso-position-horizontal-relative:char;mso-position-vertical-relative:line" coordsize="29381,30384" o:gfxdata="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">
                 <v:shape id="Image 41" o:spid="_x0000_s1027" type="#_x0000_t75" style="position:absolute;left:399;top:399;width:28594;height:29600;visibility:visible;mso-wrap-style:square" o:gfxdata="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" stroked="t" strokecolor="#508590" strokeweight="3pt">
                   <v:imagedata r:id="rId20" o:title=""/>
                 </v:shape>
@@ -2911,7 +2911,7 @@
           </mc:Choice>
           <mc:Fallback>
             <w:pict>
-              <v:group w14:anchorId="0671726B" id="Group 47" o:spid="_x0000_s1026" style="width:166.2pt;height:148.5pt;mso-position-horizontal-relative:char;mso-position-vertical-relative:line" coordsize="21107,18859" o:gfxdata="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">
+              <v:group w14:anchorId="33A22F60" id="Group 47" o:spid="_x0000_s1026" style="width:166.2pt;height:148.5pt;mso-position-horizontal-relative:char;mso-position-vertical-relative:line" coordsize="21107,18859" o:gfxdata="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">
                 <v:shape id="Image 48" o:spid="_x0000_s1027" type="#_x0000_t75" style="position:absolute;left:400;top:400;width:20304;height:18059;visibility:visible;mso-wrap-style:square" o:gfxdata="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" stroked="t" strokecolor="#508590" strokeweight="3pt">
                   <v:imagedata r:id="rId22" o:title=""/>
                 </v:shape>
@@ -3070,82 +3070,80 @@
     </w:p>
     <w:p>
       <w:pPr>
+        <w:pStyle w:val="Heading2"/>
+      </w:pPr>
+      <w:r>
+        <w:t>Module</w:t>
+      </w:r>
+      <w:r>
+        <w:rPr>
+          <w:spacing w:val="-12"/>
+        </w:rPr>
+        <w:t xml:space="preserve"> </w:t>
+      </w:r>
+      <w:r>
+        <w:t>1</w:t>
+      </w:r>
+      <w:r>
+        <w:rPr>
+          <w:spacing w:val="-11"/>
+        </w:rPr>
+        <w:t xml:space="preserve"> </w:t>
+      </w:r>
+      <w:r>
+        <w:t>(Weeks</w:t>
+      </w:r>
+      <w:r>
+        <w:rPr>
+          <w:spacing w:val="-11"/>
+        </w:rPr>
+        <w:t xml:space="preserve"> </w:t>
+      </w:r>
+      <w:r>
+        <w:t>1–</w:t>
+      </w:r>
+      <w:r>
+        <w:t>2</w:t>
+      </w:r>
+      <w:r>
+        <w:t>):</w:t>
+      </w:r>
+      <w:r>
+        <w:rPr>
+          <w:spacing w:val="-11"/>
+        </w:rPr>
+        <w:t xml:space="preserve"> </w:t>
+      </w:r>
+      <w:r>
+        <w:t>Foundations &amp; Project Initiation</w:t>
+      </w:r>
+    </w:p>
+    <w:p>
+      <w:pPr>
         <w:pStyle w:val="BodyText"/>
-      </w:pPr>
-      <w:r>
-        <w:t>Tentative schedule with more specific dates and information is available in Canvas…….</w:t>
-      </w:r>
-    </w:p>
-    <w:p>
-      <w:pPr>
-        <w:pStyle w:val="Heading2"/>
-      </w:pPr>
-      <w:r>
-        <w:t>Module</w:t>
-      </w:r>
-      <w:r>
-        <w:rPr>
-          <w:spacing w:val="-12"/>
-        </w:rPr>
-        <w:t xml:space="preserve"> </w:t>
-      </w:r>
-      <w:r>
-        <w:t>1</w:t>
-      </w:r>
-      <w:r>
-        <w:rPr>
-          <w:spacing w:val="-11"/>
-        </w:rPr>
-        <w:t xml:space="preserve"> </w:t>
-      </w:r>
-      <w:r>
-        <w:t>(Weeks</w:t>
-      </w:r>
-      <w:r>
-        <w:rPr>
-          <w:spacing w:val="-11"/>
-        </w:rPr>
-        <w:t xml:space="preserve"> </w:t>
-      </w:r>
-      <w:r>
-        <w:t>1–</w:t>
-      </w:r>
-      <w:r>
-        <w:t>2</w:t>
-      </w:r>
-      <w:r>
-        <w:t>):</w:t>
-      </w:r>
-      <w:r>
-        <w:rPr>
-          <w:spacing w:val="-11"/>
-        </w:rPr>
-        <w:t xml:space="preserve"> </w:t>
-      </w:r>
-      <w:r>
-        <w:t>Foundations &amp; Project Initiation</w:t>
-      </w:r>
+        <w:sectPr>
+          <w:pgSz w:w="12240" w:h="15840"/>
+          <w:pgMar w:top="720" w:right="1080" w:bottom="720" w:left="1080" w:header="720" w:footer="720" w:gutter="0"/>
+          <w:cols w:space="720"/>
+        </w:sectPr>
+      </w:pPr>
     </w:p>
     <w:p>
       <w:pPr>
         <w:pStyle w:val="BodyText"/>
-        <w:numPr>
-          <w:ilvl w:val="0"/>
-          <w:numId w:val="15"/>
-        </w:numPr>
       </w:pPr>
       <w:r>
         <w:rPr>
           <w:noProof/>
         </w:rPr>
         <w:drawing>
-          <wp:anchor distT="0" distB="0" distL="114300" distR="114300" simplePos="0" relativeHeight="251648000" behindDoc="0" locked="0" layoutInCell="1" allowOverlap="1" wp14:anchorId="19C8F68D" wp14:editId="0CB106E8">
+          <wp:anchor distT="0" distB="0" distL="114300" distR="114300" simplePos="0" relativeHeight="251677696" behindDoc="0" locked="0" layoutInCell="1" allowOverlap="1" wp14:anchorId="5F759BBB" wp14:editId="1F970AE7">
             <wp:simplePos x="0" y="0"/>
             <wp:positionH relativeFrom="column">
-              <wp:posOffset>5248275</wp:posOffset>
+              <wp:posOffset>5511800</wp:posOffset>
             </wp:positionH>
             <wp:positionV relativeFrom="paragraph">
-              <wp:posOffset>26035</wp:posOffset>
+              <wp:posOffset>47625</wp:posOffset>
             </wp:positionV>
             <wp:extent cx="914336" cy="913765"/>
             <wp:effectExtent l="0" t="0" r="635" b="0"/>
@@ -3181,148 +3179,29 @@
         </w:drawing>
       </w:r>
       <w:r>
-        <w:t xml:space="preserve">Identify a subject from your major and justify its relevance. </w:t>
-      </w:r>
-    </w:p>
-    <w:p>
-      <w:pPr>
-        <w:pStyle w:val="BodyText"/>
-        <w:numPr>
-          <w:ilvl w:val="0"/>
-          <w:numId w:val="15"/>
-        </w:numPr>
-      </w:pPr>
-      <w:r>
-        <w:t>Analyze</w:t>
-      </w:r>
-      <w:r>
-        <w:rPr>
-          <w:spacing w:val="-2"/>
-        </w:rPr>
-        <w:t xml:space="preserve"> </w:t>
-      </w:r>
-      <w:r>
-        <w:t>potential</w:t>
-      </w:r>
-      <w:r>
-        <w:rPr>
-          <w:spacing w:val="-2"/>
-        </w:rPr>
-        <w:t xml:space="preserve"> </w:t>
-      </w:r>
-      <w:r>
-        <w:t>audiences</w:t>
-      </w:r>
-      <w:r>
-        <w:rPr>
-          <w:spacing w:val="-2"/>
-        </w:rPr>
-        <w:t xml:space="preserve"> </w:t>
-      </w:r>
-      <w:r>
-        <w:t>for</w:t>
-      </w:r>
-      <w:r>
-        <w:rPr>
-          <w:spacing w:val="-2"/>
-        </w:rPr>
-        <w:t xml:space="preserve"> </w:t>
-      </w:r>
-      <w:r>
-        <w:t>technical</w:t>
-      </w:r>
-      <w:r>
-        <w:rPr>
-          <w:spacing w:val="-2"/>
-        </w:rPr>
-        <w:t xml:space="preserve"> </w:t>
-      </w:r>
-      <w:r>
-        <w:t>communication</w:t>
-      </w:r>
-      <w:r>
-        <w:rPr>
-          <w:spacing w:val="-2"/>
-        </w:rPr>
-        <w:t xml:space="preserve"> </w:t>
-      </w:r>
-      <w:r>
-        <w:t>on this topic.</w:t>
-      </w:r>
-    </w:p>
-    <w:p>
-      <w:pPr>
-        <w:pStyle w:val="BodyText"/>
-        <w:numPr>
-          <w:ilvl w:val="0"/>
-          <w:numId w:val="15"/>
-        </w:numPr>
-      </w:pPr>
-      <w:r>
-        <w:t>Learn</w:t>
-      </w:r>
-      <w:r>
-        <w:rPr>
-          <w:spacing w:val="-7"/>
-        </w:rPr>
-        <w:t xml:space="preserve"> </w:t>
-      </w:r>
-      <w:r>
-        <w:t>about</w:t>
-      </w:r>
-      <w:r>
-        <w:rPr>
-          <w:spacing w:val="-6"/>
-        </w:rPr>
-        <w:t xml:space="preserve"> </w:t>
-      </w:r>
-      <w:r>
-        <w:t>audience</w:t>
-      </w:r>
-      <w:r>
-        <w:rPr>
-          <w:spacing w:val="-7"/>
-        </w:rPr>
-        <w:t xml:space="preserve"> </w:t>
-      </w:r>
-      <w:r>
-        <w:t>awareness,</w:t>
-      </w:r>
-      <w:r>
-        <w:rPr>
-          <w:spacing w:val="-6"/>
-        </w:rPr>
-        <w:t xml:space="preserve"> </w:t>
-      </w:r>
-      <w:r>
-        <w:t>ethics,</w:t>
-      </w:r>
-      <w:r>
-        <w:rPr>
-          <w:spacing w:val="-6"/>
-        </w:rPr>
-        <w:t xml:space="preserve"> </w:t>
-      </w:r>
-      <w:r>
-        <w:rPr>
-          <w:spacing w:val="-5"/>
-        </w:rPr>
-        <w:t>and correspondence.</w:t>
-      </w:r>
-    </w:p>
-    <w:p>
-      <w:pPr>
-        <w:pStyle w:val="BodyText"/>
-        <w:numPr>
-          <w:ilvl w:val="0"/>
-          <w:numId w:val="15"/>
-        </w:numPr>
-      </w:pPr>
-      <w:r>
-        <w:t>This module is designed to introduce you to some of the most basic underlying principles of technical writing, which is a subset of the larger field of technical communication. Those principles are</w:t>
-      </w:r>
-      <w:r>
-        <w:t xml:space="preserve"> rhetoric, ethics, and audience.</w:t>
+        <w:t>E</w:t>
+      </w:r>
+      <w:r>
+        <w:t>xamine how rhetoric, ethics, and audience awareness shape effective technical communication as you begin exploring a topic you’ll return to throughout the course. For this module’s major assignment</w:t>
+      </w:r>
+      <w:r>
+        <w:t xml:space="preserve">, </w:t>
+      </w:r>
+      <w:r>
+        <w:t xml:space="preserve">the </w:t>
+      </w:r>
+      <w:r>
+        <w:rPr>
+          <w:b/>
+          <w:bCs/>
+        </w:rPr>
+        <w:t>Subject Selection Memo</w:t>
+      </w:r>
+      <w:r>
+        <w:t xml:space="preserve">, </w:t>
+      </w:r>
+      <w:r>
+        <w:t>you will justify your topic, explain its relevance, and identify its intended audiences. Your work will focus on creating user-centered correspondence that is rhetorically effective, ethically responsible, and audience-appropriate.</w:t>
       </w:r>
     </w:p>
     <w:p>
@@ -3348,23 +3227,19 @@
     <w:p>
       <w:pPr>
         <w:pStyle w:val="BodyText"/>
-        <w:numPr>
-          <w:ilvl w:val="0"/>
-          <w:numId w:val="16"/>
-        </w:numPr>
       </w:pPr>
       <w:r>
         <w:rPr>
           <w:noProof/>
         </w:rPr>
         <w:drawing>
-          <wp:anchor distT="0" distB="0" distL="114300" distR="114300" simplePos="0" relativeHeight="251649024" behindDoc="0" locked="0" layoutInCell="1" allowOverlap="1" wp14:anchorId="12AA2049" wp14:editId="7E629D96">
+          <wp:anchor distT="0" distB="0" distL="114300" distR="114300" simplePos="0" relativeHeight="251657216" behindDoc="0" locked="0" layoutInCell="1" allowOverlap="1" wp14:anchorId="12AA2049" wp14:editId="4A507893">
             <wp:simplePos x="0" y="0"/>
             <wp:positionH relativeFrom="column">
-              <wp:posOffset>5476875</wp:posOffset>
+              <wp:posOffset>5511165</wp:posOffset>
             </wp:positionH>
             <wp:positionV relativeFrom="paragraph">
-              <wp:posOffset>139700</wp:posOffset>
+              <wp:posOffset>28575</wp:posOffset>
             </wp:positionV>
             <wp:extent cx="913765" cy="913765"/>
             <wp:effectExtent l="0" t="0" r="0" b="635"/>
@@ -3400,369 +3275,41 @@
         </w:drawing>
       </w:r>
       <w:r>
-        <w:t>Propose</w:t>
-      </w:r>
-      <w:r>
-        <w:rPr>
-          <w:spacing w:val="-5"/>
-        </w:rPr>
-        <w:t xml:space="preserve"> </w:t>
-      </w:r>
-      <w:r>
-        <w:t>an</w:t>
-      </w:r>
-      <w:r>
-        <w:rPr>
-          <w:spacing w:val="-5"/>
-        </w:rPr>
-        <w:t xml:space="preserve"> </w:t>
-      </w:r>
-      <w:r>
-        <w:t>approach</w:t>
-      </w:r>
-      <w:r>
-        <w:rPr>
-          <w:spacing w:val="-5"/>
-        </w:rPr>
-        <w:t xml:space="preserve"> </w:t>
-      </w:r>
-      <w:r>
-        <w:t>to</w:t>
-      </w:r>
-      <w:r>
-        <w:rPr>
-          <w:spacing w:val="-5"/>
-        </w:rPr>
-        <w:t xml:space="preserve"> </w:t>
-      </w:r>
-      <w:r>
-        <w:t>your</w:t>
-      </w:r>
-      <w:r>
-        <w:rPr>
-          <w:spacing w:val="-5"/>
-        </w:rPr>
-        <w:t xml:space="preserve"> </w:t>
-      </w:r>
-      <w:r>
-        <w:t>subject</w:t>
-      </w:r>
-      <w:r>
-        <w:rPr>
-          <w:spacing w:val="-5"/>
-        </w:rPr>
-        <w:t xml:space="preserve"> </w:t>
-      </w:r>
-      <w:r>
-        <w:t>(could</w:t>
-      </w:r>
-      <w:r>
-        <w:rPr>
-          <w:spacing w:val="-5"/>
-        </w:rPr>
-        <w:t xml:space="preserve"> </w:t>
-      </w:r>
-      <w:r>
-        <w:t>be</w:t>
-      </w:r>
-      <w:r>
-        <w:rPr>
-          <w:spacing w:val="-5"/>
-        </w:rPr>
-        <w:t xml:space="preserve"> </w:t>
-      </w:r>
-      <w:r>
-        <w:t>a</w:t>
-      </w:r>
-      <w:r>
-        <w:rPr>
-          <w:spacing w:val="-5"/>
-        </w:rPr>
-        <w:t xml:space="preserve"> </w:t>
-      </w:r>
-      <w:r>
-        <w:t>solution</w:t>
-      </w:r>
-      <w:r>
-        <w:rPr>
-          <w:spacing w:val="-5"/>
-        </w:rPr>
-        <w:t xml:space="preserve"> </w:t>
-      </w:r>
-      <w:r>
-        <w:t>to</w:t>
-      </w:r>
-      <w:r>
-        <w:rPr>
-          <w:spacing w:val="-5"/>
-        </w:rPr>
-        <w:t xml:space="preserve"> </w:t>
-      </w:r>
-      <w:r>
-        <w:t>a problem, implementation plan, etc.).</w:t>
-      </w:r>
-    </w:p>
-    <w:p>
-      <w:pPr>
-        <w:pStyle w:val="BodyText"/>
-        <w:numPr>
-          <w:ilvl w:val="0"/>
-          <w:numId w:val="16"/>
-        </w:numPr>
-      </w:pPr>
-      <w:r>
-        <w:t>Include a brief literature review of scholarly sources, demonstrating</w:t>
-      </w:r>
-      <w:r>
-        <w:rPr>
-          <w:spacing w:val="-12"/>
-        </w:rPr>
-        <w:t xml:space="preserve"> </w:t>
-      </w:r>
-      <w:r>
-        <w:t>research</w:t>
-      </w:r>
-      <w:r>
-        <w:rPr>
-          <w:spacing w:val="-12"/>
-        </w:rPr>
-        <w:t xml:space="preserve"> </w:t>
-      </w:r>
-      <w:r>
-        <w:t>techniques,</w:t>
-      </w:r>
-      <w:r>
-        <w:rPr>
-          <w:spacing w:val="-12"/>
-        </w:rPr>
-        <w:t xml:space="preserve"> </w:t>
-      </w:r>
-      <w:r>
-        <w:t>citation</w:t>
-      </w:r>
-      <w:r>
-        <w:rPr>
-          <w:spacing w:val="-12"/>
-        </w:rPr>
-        <w:t xml:space="preserve"> </w:t>
-      </w:r>
-      <w:r>
-        <w:t>styles,</w:t>
-      </w:r>
-      <w:r>
-        <w:rPr>
-          <w:spacing w:val="-12"/>
-        </w:rPr>
-        <w:t xml:space="preserve"> </w:t>
-      </w:r>
-      <w:r>
-        <w:t>and evaluation of sources.</w:t>
-      </w:r>
-    </w:p>
-    <w:p>
-      <w:pPr>
-        <w:pStyle w:val="BodyText"/>
-        <w:numPr>
-          <w:ilvl w:val="0"/>
-          <w:numId w:val="16"/>
-        </w:numPr>
-      </w:pPr>
-      <w:r>
-        <w:t>Incorporate</w:t>
-      </w:r>
-      <w:r>
-        <w:rPr>
-          <w:spacing w:val="-10"/>
-        </w:rPr>
-        <w:t xml:space="preserve"> </w:t>
-      </w:r>
-      <w:r>
-        <w:t>document</w:t>
-      </w:r>
-      <w:r>
-        <w:rPr>
-          <w:spacing w:val="-10"/>
-        </w:rPr>
-        <w:t xml:space="preserve"> </w:t>
-      </w:r>
-      <w:r>
-        <w:t>design</w:t>
-      </w:r>
-      <w:r>
-        <w:rPr>
-          <w:spacing w:val="-10"/>
-        </w:rPr>
-        <w:t xml:space="preserve"> </w:t>
-      </w:r>
-      <w:r>
-        <w:t>principles,</w:t>
-      </w:r>
-      <w:r>
-        <w:rPr>
-          <w:spacing w:val="-10"/>
-        </w:rPr>
-        <w:t xml:space="preserve"> </w:t>
-      </w:r>
-      <w:r>
-        <w:t>plain</w:t>
-      </w:r>
-      <w:r>
-        <w:rPr>
-          <w:spacing w:val="-10"/>
-        </w:rPr>
-        <w:t xml:space="preserve"> </w:t>
-      </w:r>
-      <w:r>
-        <w:t>language techniques, and audience adaptation.</w:t>
-      </w:r>
-    </w:p>
-    <w:p>
-      <w:pPr>
-        <w:pStyle w:val="BodyText"/>
-        <w:numPr>
-          <w:ilvl w:val="0"/>
-          <w:numId w:val="16"/>
-        </w:numPr>
-      </w:pPr>
-      <w:r>
-        <w:t>Include</w:t>
-      </w:r>
-      <w:r>
-        <w:rPr>
-          <w:spacing w:val="-8"/>
-        </w:rPr>
-        <w:t xml:space="preserve"> </w:t>
-      </w:r>
-      <w:r>
-        <w:t>visual</w:t>
-      </w:r>
-      <w:r>
-        <w:rPr>
-          <w:spacing w:val="-7"/>
-        </w:rPr>
-        <w:t xml:space="preserve"> </w:t>
-      </w:r>
-      <w:r>
-        <w:t>elements</w:t>
-      </w:r>
-      <w:r>
-        <w:rPr>
-          <w:spacing w:val="-7"/>
-        </w:rPr>
-        <w:t xml:space="preserve"> </w:t>
-      </w:r>
-      <w:r>
-        <w:t>(charts,</w:t>
-      </w:r>
-      <w:r>
-        <w:rPr>
-          <w:spacing w:val="-7"/>
-        </w:rPr>
-        <w:t xml:space="preserve"> </w:t>
-      </w:r>
-      <w:r>
-        <w:t>graphs,</w:t>
-      </w:r>
-      <w:r>
-        <w:rPr>
-          <w:spacing w:val="-7"/>
-        </w:rPr>
-        <w:t xml:space="preserve"> </w:t>
-      </w:r>
-      <w:r>
-        <w:rPr>
-          <w:spacing w:val="-2"/>
-        </w:rPr>
-        <w:t>etc.).</w:t>
-      </w:r>
-      <w:r>
-        <w:t xml:space="preserve"> </w:t>
-      </w:r>
-    </w:p>
-    <w:p>
-      <w:pPr>
-        <w:pStyle w:val="BodyText"/>
-        <w:numPr>
-          <w:ilvl w:val="0"/>
-          <w:numId w:val="16"/>
-        </w:numPr>
-      </w:pPr>
-      <w:r>
-        <w:t>Learn</w:t>
-      </w:r>
-      <w:r>
-        <w:rPr>
-          <w:spacing w:val="-7"/>
-        </w:rPr>
-        <w:t xml:space="preserve"> </w:t>
-      </w:r>
-      <w:r>
-        <w:t>to</w:t>
-      </w:r>
-      <w:r>
-        <w:rPr>
-          <w:spacing w:val="-7"/>
-        </w:rPr>
-        <w:t xml:space="preserve"> </w:t>
-      </w:r>
-      <w:r>
-        <w:t>distinguish</w:t>
-      </w:r>
-      <w:r>
-        <w:rPr>
-          <w:spacing w:val="-7"/>
-        </w:rPr>
-        <w:t xml:space="preserve"> </w:t>
-      </w:r>
-      <w:r>
-        <w:t>technical</w:t>
-      </w:r>
-      <w:r>
-        <w:rPr>
-          <w:spacing w:val="-7"/>
-        </w:rPr>
-        <w:t xml:space="preserve"> </w:t>
-      </w:r>
-      <w:r>
-        <w:t>from</w:t>
-      </w:r>
-      <w:r>
-        <w:rPr>
-          <w:spacing w:val="-7"/>
-        </w:rPr>
-        <w:t xml:space="preserve"> </w:t>
-      </w:r>
-      <w:r>
-        <w:t>academic</w:t>
-      </w:r>
-      <w:r>
-        <w:rPr>
-          <w:spacing w:val="-6"/>
-        </w:rPr>
-        <w:t xml:space="preserve"> </w:t>
-      </w:r>
-      <w:r>
-        <w:rPr>
-          <w:spacing w:val="-2"/>
-        </w:rPr>
-        <w:t>writing.</w:t>
-      </w:r>
-    </w:p>
-    <w:p>
-      <w:pPr>
-        <w:pStyle w:val="BodyText"/>
-        <w:numPr>
-          <w:ilvl w:val="0"/>
-          <w:numId w:val="16"/>
-        </w:numPr>
-      </w:pPr>
-      <w:proofErr w:type="gramStart"/>
-      <w:r>
-        <w:t>write</w:t>
-      </w:r>
-      <w:proofErr w:type="gramEnd"/>
-      <w:r>
-        <w:t xml:space="preserve"> a clear, well-organized research proposal on the topic you chose in Module 1. Writing a proposal helps you plan a project and explain why it matters. To do this well, you’ll need to understand how to present your ideas using plain language and how to support your plan with research. These concepts are key in technical writing, where your audience often needs to understand complex ideas quickly and easily.</w:t>
+        <w:t>W</w:t>
+      </w:r>
+      <w:r>
+        <w:t xml:space="preserve">rite a clear, well-organized </w:t>
+      </w:r>
+      <w:r>
+        <w:rPr>
+          <w:b/>
+          <w:bCs/>
+        </w:rPr>
+        <w:t>R</w:t>
+      </w:r>
+      <w:r>
+        <w:rPr>
+          <w:b/>
+          <w:bCs/>
+        </w:rPr>
+        <w:t xml:space="preserve">esearch </w:t>
+      </w:r>
+      <w:r>
+        <w:rPr>
+          <w:b/>
+          <w:bCs/>
+        </w:rPr>
+        <w:t>P</w:t>
+      </w:r>
+      <w:r>
+        <w:rPr>
+          <w:b/>
+          <w:bCs/>
+        </w:rPr>
+        <w:t>roposal</w:t>
+      </w:r>
+      <w:r>
+        <w:t xml:space="preserve"> on the topic you chose in Module 1. Writing a proposal helps you plan a project and explain why it matters. To do this well, you’ll need to understand how to present your ideas using plain language and how to support your plan with research. These concepts are key in technical writing, where your audience often needs to understand complex ideas quickly and easily.</w:t>
       </w:r>
     </w:p>
     <w:p>
@@ -3773,78 +3320,35 @@
         </w:pBdr>
       </w:pPr>
       <w:r>
-        <w:t>Module</w:t>
-      </w:r>
-      <w:r>
-        <w:rPr>
-          <w:spacing w:val="-10"/>
-        </w:rPr>
-        <w:t xml:space="preserve"> </w:t>
-      </w:r>
-      <w:r>
-        <w:t>3</w:t>
-      </w:r>
-      <w:r>
-        <w:rPr>
-          <w:spacing w:val="-10"/>
-        </w:rPr>
-        <w:t xml:space="preserve"> </w:t>
-      </w:r>
-      <w:r>
-        <w:t>(Weeks</w:t>
-      </w:r>
-      <w:r>
-        <w:rPr>
-          <w:spacing w:val="-10"/>
-        </w:rPr>
-        <w:t xml:space="preserve"> </w:t>
-      </w:r>
-      <w:r>
-        <w:t>6</w:t>
-      </w:r>
-      <w:r>
-        <w:t>–</w:t>
-      </w:r>
-      <w:r>
-        <w:t>8</w:t>
-      </w:r>
-      <w:r>
-        <w:t>):</w:t>
-      </w:r>
-      <w:r>
-        <w:rPr>
-          <w:spacing w:val="-10"/>
-        </w:rPr>
-        <w:t xml:space="preserve"> </w:t>
-      </w:r>
-      <w:r>
-        <w:t>Writing to Instruct</w:t>
-      </w:r>
-    </w:p>
-    <w:p>
-      <w:pPr>
-        <w:pStyle w:val="BodyText"/>
-        <w:numPr>
-          <w:ilvl w:val="0"/>
-          <w:numId w:val="17"/>
-        </w:numPr>
-      </w:pPr>
-      <w:r>
         <w:rPr>
           <w:noProof/>
         </w:rPr>
         <w:drawing>
-          <wp:anchor distT="0" distB="0" distL="114300" distR="114300" simplePos="0" relativeHeight="251652096" behindDoc="0" locked="0" layoutInCell="1" allowOverlap="1" wp14:anchorId="5FDB0197" wp14:editId="4AC3AE5F">
+          <wp:anchor distT="0" distB="0" distL="114300" distR="114300" simplePos="0" relativeHeight="251662336" behindDoc="1" locked="0" layoutInCell="1" allowOverlap="1" wp14:anchorId="5FDB0197" wp14:editId="6E753694">
             <wp:simplePos x="0" y="0"/>
             <wp:positionH relativeFrom="column">
-              <wp:posOffset>5523230</wp:posOffset>
+              <wp:posOffset>5426075</wp:posOffset>
             </wp:positionH>
             <wp:positionV relativeFrom="paragraph">
-              <wp:posOffset>154940</wp:posOffset>
+              <wp:posOffset>299720</wp:posOffset>
             </wp:positionV>
-            <wp:extent cx="913765" cy="913765"/>
+            <wp:extent cx="1078230" cy="1000125"/>
             <wp:effectExtent l="0" t="0" r="0" b="0"/>
-            <wp:wrapSquare wrapText="bothSides"/>
+            <wp:wrapTight wrapText="bothSides">
+              <wp:wrapPolygon edited="1">
+                <wp:start x="6979" y="7529"/>
+                <wp:lineTo x="3603" y="3886"/>
+                <wp:lineTo x="3152" y="16030"/>
+                <wp:lineTo x="4953" y="18945"/>
+                <wp:lineTo x="5404" y="19916"/>
+                <wp:lineTo x="17112" y="19916"/>
+                <wp:lineTo x="18013" y="16030"/>
+                <wp:lineTo x="18463" y="5829"/>
+                <wp:lineTo x="15311" y="2429"/>
+                <wp:lineTo x="12158" y="5100"/>
+                <wp:lineTo x="6979" y="7529"/>
+              </wp:wrapPolygon>
+            </wp:wrapTight>
             <wp:docPr id="68" name="Image 68" descr="A blue clipboard with a paper clip&#10;&#10;AI-generated content may be incorrect."/>
             <wp:cNvGraphicFramePr/>
             <a:graphic xmlns:a="http://schemas.openxmlformats.org/drawingml/2006/main">
@@ -3854,156 +3358,109 @@
                     <pic:cNvPr id="68" name="Image 68" descr="A blue clipboard with a paper clip&#10;&#10;AI-generated content may be incorrect."/>
                     <pic:cNvPicPr/>
                   </pic:nvPicPr>
-                  <pic:blipFill>
+                  <pic:blipFill rotWithShape="1">
                     <a:blip r:embed="rId25" cstate="print"/>
+                    <a:srcRect t="7297"/>
                     <a:stretch>
                       <a:fillRect/>
                     </a:stretch>
                   </pic:blipFill>
-                  <pic:spPr>
+                  <pic:spPr bwMode="auto">
                     <a:xfrm>
                       <a:off x="0" y="0"/>
-                      <a:ext cx="913765" cy="913765"/>
+                      <a:ext cx="1078230" cy="1000125"/>
                     </a:xfrm>
                     <a:prstGeom prst="rect">
                       <a:avLst/>
                     </a:prstGeom>
+                    <a:ln>
+                      <a:noFill/>
+                    </a:ln>
+                    <a:extLst>
+                      <a:ext uri="{53640926-AAD7-44D8-BBD7-CCE9431645EC}">
+                        <a14:shadowObscured xmlns:a14="http://schemas.microsoft.com/office/drawing/2010/main"/>
+                      </a:ext>
+                    </a:extLst>
                   </pic:spPr>
                 </pic:pic>
               </a:graphicData>
             </a:graphic>
+            <wp14:sizeRelH relativeFrom="margin">
+              <wp14:pctWidth>0</wp14:pctWidth>
+            </wp14:sizeRelH>
+            <wp14:sizeRelV relativeFrom="margin">
+              <wp14:pctHeight>0</wp14:pctHeight>
+            </wp14:sizeRelV>
           </wp:anchor>
         </w:drawing>
       </w:r>
       <w:r>
-        <w:t>Create</w:t>
-      </w:r>
-      <w:r>
-        <w:rPr>
-          <w:spacing w:val="-5"/>
+        <w:t>Module</w:t>
+      </w:r>
+      <w:r>
+        <w:rPr>
+          <w:spacing w:val="-10"/>
         </w:rPr>
         <w:t xml:space="preserve"> </w:t>
       </w:r>
       <w:r>
-        <w:t>a</w:t>
-      </w:r>
-      <w:r>
-        <w:rPr>
-          <w:spacing w:val="-5"/>
+        <w:t>3</w:t>
+      </w:r>
+      <w:r>
+        <w:rPr>
+          <w:spacing w:val="-10"/>
         </w:rPr>
         <w:t xml:space="preserve"> </w:t>
       </w:r>
       <w:r>
-        <w:t>guide</w:t>
-      </w:r>
-      <w:r>
-        <w:rPr>
-          <w:spacing w:val="-5"/>
+        <w:t>(Weeks</w:t>
+      </w:r>
+      <w:r>
+        <w:rPr>
+          <w:spacing w:val="-10"/>
         </w:rPr>
         <w:t xml:space="preserve"> </w:t>
       </w:r>
       <w:r>
-        <w:t>that</w:t>
-      </w:r>
-      <w:r>
-        <w:rPr>
-          <w:spacing w:val="-5"/>
+        <w:t>6</w:t>
+      </w:r>
+      <w:r>
+        <w:t>–</w:t>
+      </w:r>
+      <w:r>
+        <w:t>8</w:t>
+      </w:r>
+      <w:r>
+        <w:t>):</w:t>
+      </w:r>
+      <w:r>
+        <w:rPr>
+          <w:spacing w:val="-10"/>
         </w:rPr>
         <w:t xml:space="preserve"> </w:t>
       </w:r>
       <w:r>
-        <w:t>explains</w:t>
-      </w:r>
-      <w:r>
-        <w:rPr>
-          <w:spacing w:val="-5"/>
-        </w:rPr>
-        <w:t xml:space="preserve"> </w:t>
-      </w:r>
-      <w:r>
-        <w:t>how</w:t>
-      </w:r>
-      <w:r>
-        <w:rPr>
-          <w:spacing w:val="-5"/>
-        </w:rPr>
-        <w:t xml:space="preserve"> </w:t>
-      </w:r>
-      <w:r>
-        <w:t>to</w:t>
-      </w:r>
-      <w:r>
-        <w:rPr>
-          <w:spacing w:val="-5"/>
-        </w:rPr>
-        <w:t xml:space="preserve"> </w:t>
-      </w:r>
-      <w:r>
-        <w:t>learn</w:t>
-      </w:r>
-      <w:r>
-        <w:rPr>
-          <w:spacing w:val="-5"/>
-        </w:rPr>
-        <w:t xml:space="preserve"> </w:t>
-      </w:r>
-      <w:r>
-        <w:t>about</w:t>
-      </w:r>
-      <w:r>
-        <w:rPr>
-          <w:spacing w:val="-5"/>
-        </w:rPr>
-        <w:t xml:space="preserve"> </w:t>
-      </w:r>
-      <w:r>
-        <w:t>your</w:t>
-      </w:r>
-      <w:r>
-        <w:rPr>
-          <w:spacing w:val="-5"/>
-        </w:rPr>
-        <w:t xml:space="preserve"> </w:t>
-      </w:r>
-      <w:r>
-        <w:t>subject. Report on your progress in the course.</w:t>
+        <w:t>Writing to Instruct</w:t>
       </w:r>
     </w:p>
     <w:p>
       <w:pPr>
         <w:pStyle w:val="BodyText"/>
-        <w:numPr>
-          <w:ilvl w:val="0"/>
-          <w:numId w:val="17"/>
-        </w:numPr>
-        <w:spacing w:after="120"/>
-      </w:pPr>
-      <w:r>
-        <w:t>Creating a user-facing document is about making information clear, usable, and helpful for the people who actually need it. In this module, you will focus on crafting a document that explains, guides, or supports action for a non-expert audience. To do this well, you’ll need to understand how user documentation and document design work together.</w:t>
-      </w:r>
-    </w:p>
-    <w:p>
-      <w:pPr>
-        <w:pStyle w:val="BodyText"/>
-        <w:pBdr>
-          <w:top w:val="single" w:sz="24" w:space="1" w:color="508590"/>
-        </w:pBdr>
-      </w:pPr>
-    </w:p>
-    <w:p>
-      <w:pPr>
-        <w:spacing w:line="240" w:lineRule="auto"/>
-        <w:ind w:left="0" w:right="0"/>
-        <w:rPr>
-          <w:b/>
-          <w:bCs/>
-          <w:color w:val="C64600"/>
-          <w:sz w:val="36"/>
-          <w:szCs w:val="30"/>
-        </w:rPr>
-      </w:pPr>
-      <w:r>
-        <w:br w:type="page"/>
+      </w:pPr>
+      <w:r>
+        <w:t>Creat</w:t>
+      </w:r>
+      <w:r>
+        <w:t>e</w:t>
+      </w:r>
+      <w:r>
+        <w:t xml:space="preserve"> a user-facing document </w:t>
+      </w:r>
+      <w:r>
+        <w:t>that makes</w:t>
+      </w:r>
+      <w:r>
+        <w:t xml:space="preserve"> information clear, usable, and helpful for the people who actually need it. In this module, you will focus on crafting a document that explains, guides, or supports action for a non-expert audience. To do this well, you’ll need to understand how user documentation and document design work together.</w:t>
       </w:r>
     </w:p>
     <w:p>
@@ -4059,89 +3516,19 @@
     <w:p>
       <w:pPr>
         <w:pStyle w:val="BodyText"/>
-        <w:numPr>
-          <w:ilvl w:val="0"/>
-          <w:numId w:val="17"/>
-        </w:numPr>
-      </w:pPr>
-      <w:r>
-        <w:t>Write an in-depth information article for non-experts, providing</w:t>
-      </w:r>
-      <w:r>
-        <w:rPr>
-          <w:spacing w:val="-7"/>
-        </w:rPr>
-        <w:t xml:space="preserve"> </w:t>
-      </w:r>
-      <w:r>
-        <w:t>a</w:t>
-      </w:r>
-      <w:r>
-        <w:rPr>
-          <w:spacing w:val="-7"/>
-        </w:rPr>
-        <w:t xml:space="preserve"> </w:t>
-      </w:r>
-      <w:r>
-        <w:t>comprehensive</w:t>
-      </w:r>
-      <w:r>
-        <w:rPr>
-          <w:spacing w:val="-7"/>
-        </w:rPr>
-        <w:t xml:space="preserve"> </w:t>
-      </w:r>
-      <w:r>
-        <w:t>explanation</w:t>
-      </w:r>
-      <w:r>
-        <w:rPr>
-          <w:spacing w:val="-7"/>
-        </w:rPr>
-        <w:t xml:space="preserve"> </w:t>
-      </w:r>
-      <w:r>
-        <w:t>of</w:t>
-      </w:r>
-      <w:r>
-        <w:rPr>
-          <w:spacing w:val="-7"/>
-        </w:rPr>
-        <w:t xml:space="preserve"> </w:t>
-      </w:r>
-      <w:r>
-        <w:t>your</w:t>
-      </w:r>
-      <w:r>
-        <w:rPr>
-          <w:spacing w:val="-7"/>
-        </w:rPr>
-        <w:t xml:space="preserve"> </w:t>
-      </w:r>
-      <w:r>
-        <w:t>subject.</w:t>
-      </w:r>
-    </w:p>
-    <w:p>
-      <w:pPr>
-        <w:pStyle w:val="BodyText"/>
-        <w:numPr>
-          <w:ilvl w:val="0"/>
-          <w:numId w:val="17"/>
-        </w:numPr>
       </w:pPr>
       <w:r>
         <w:rPr>
           <w:noProof/>
         </w:rPr>
         <w:drawing>
-          <wp:anchor distT="0" distB="0" distL="114300" distR="114300" simplePos="0" relativeHeight="251655168" behindDoc="0" locked="0" layoutInCell="1" allowOverlap="1" wp14:anchorId="7000611F" wp14:editId="474CEB9F">
+          <wp:anchor distT="0" distB="0" distL="114300" distR="114300" simplePos="0" relativeHeight="251666432" behindDoc="0" locked="0" layoutInCell="1" allowOverlap="1" wp14:anchorId="7000611F" wp14:editId="3A9CC849">
             <wp:simplePos x="0" y="0"/>
             <wp:positionH relativeFrom="column">
-              <wp:posOffset>5248275</wp:posOffset>
+              <wp:posOffset>5511800</wp:posOffset>
             </wp:positionH>
             <wp:positionV relativeFrom="paragraph">
-              <wp:posOffset>298450</wp:posOffset>
+              <wp:posOffset>203200</wp:posOffset>
             </wp:positionV>
             <wp:extent cx="913765" cy="913765"/>
             <wp:effectExtent l="0" t="0" r="0" b="635"/>
@@ -4177,7 +3564,76 @@
         </w:drawing>
       </w:r>
       <w:r>
-        <w:t>create a major informational report for non-expert readers that defines and explains a subject related to social justice, equity, or community benefit for a non-expert audience. You’ll research the topic thoroughly and write about it clearly, with attention to how it addresses a real-world need or challenge.</w:t>
+        <w:rPr>
+          <w:noProof/>
+        </w:rPr>
+        <w:t>Compose</w:t>
+      </w:r>
+      <w:r>
+        <w:t xml:space="preserve"> a major</w:t>
+      </w:r>
+      <w:r>
+        <w:rPr>
+          <w:b/>
+          <w:bCs/>
+        </w:rPr>
+        <w:t xml:space="preserve"> informational report for non-expert readers</w:t>
+      </w:r>
+      <w:r>
+        <w:t xml:space="preserve"> that defines and explains a subject related to social justice, equity, or community benefit for a non-expert audience. You’ll research the topic thoroughly and write about it clearly, with attention to how it addresses a real-world need or challenge.</w:t>
+      </w:r>
+      <w:r>
+        <w:t xml:space="preserve"> </w:t>
+      </w:r>
+      <w:r>
+        <w:t>To support the creation and delivery of your report, you’ll also write a progress report (to track your own work) and a letter of transmittal (to introduce your final report professionally).</w:t>
+      </w:r>
+    </w:p>
+    <w:p>
+      <w:pPr>
+        <w:pStyle w:val="Heading2"/>
+        <w:pBdr>
+          <w:top w:val="single" w:sz="24" w:space="1" w:color="508590"/>
+        </w:pBdr>
+      </w:pPr>
+      <w:r>
+        <w:t>Module</w:t>
+      </w:r>
+      <w:r>
+        <w:rPr>
+          <w:spacing w:val="-11"/>
+        </w:rPr>
+        <w:t xml:space="preserve"> </w:t>
+      </w:r>
+      <w:r>
+        <w:t>5</w:t>
+      </w:r>
+      <w:r>
+        <w:rPr>
+          <w:spacing w:val="-8"/>
+        </w:rPr>
+        <w:t xml:space="preserve"> </w:t>
+      </w:r>
+      <w:r>
+        <w:t>(Weeks</w:t>
+      </w:r>
+      <w:r>
+        <w:rPr>
+          <w:spacing w:val="-8"/>
+        </w:rPr>
+        <w:t xml:space="preserve"> </w:t>
+      </w:r>
+      <w:r>
+        <w:t>13–15):</w:t>
+      </w:r>
+      <w:r>
+        <w:rPr>
+          <w:spacing w:val="-8"/>
+        </w:rPr>
+        <w:t xml:space="preserve"> </w:t>
+      </w:r>
+      <w:r>
+        <w:t>Writing for the General Public</w:t>
       </w:r>
     </w:p>
     <w:p>
@@ -4188,6 +3644,77 @@
           <w:numId w:val="17"/>
         </w:numPr>
       </w:pPr>
+      <w:r>
+        <w:t>Distill</w:t>
+      </w:r>
+      <w:r>
+        <w:rPr>
+          <w:spacing w:val="-6"/>
+        </w:rPr>
+        <w:t xml:space="preserve"> </w:t>
+      </w:r>
+      <w:r>
+        <w:t>your</w:t>
+      </w:r>
+      <w:r>
+        <w:rPr>
+          <w:spacing w:val="-6"/>
+        </w:rPr>
+        <w:t xml:space="preserve"> </w:t>
+      </w:r>
+      <w:r>
+        <w:t>informational</w:t>
+      </w:r>
+      <w:r>
+        <w:rPr>
+          <w:spacing w:val="-6"/>
+        </w:rPr>
+        <w:t xml:space="preserve"> </w:t>
+      </w:r>
+      <w:r>
+        <w:t>article</w:t>
+      </w:r>
+      <w:r>
+        <w:rPr>
+          <w:spacing w:val="-6"/>
+        </w:rPr>
+        <w:t xml:space="preserve"> </w:t>
+      </w:r>
+      <w:r>
+        <w:t>into</w:t>
+      </w:r>
+      <w:r>
+        <w:rPr>
+          <w:spacing w:val="-6"/>
+        </w:rPr>
+        <w:t xml:space="preserve"> </w:t>
+      </w:r>
+      <w:r>
+        <w:t>a</w:t>
+      </w:r>
+      <w:r>
+        <w:rPr>
+          <w:spacing w:val="-6"/>
+        </w:rPr>
+        <w:t xml:space="preserve"> </w:t>
+      </w:r>
+      <w:r>
+        <w:t>concise,</w:t>
+      </w:r>
+      <w:r>
+        <w:rPr>
+          <w:spacing w:val="-6"/>
+        </w:rPr>
+        <w:t xml:space="preserve"> </w:t>
+      </w:r>
+      <w:proofErr w:type="gramStart"/>
+      <w:r>
+        <w:t>visually-appealing</w:t>
+      </w:r>
+      <w:proofErr w:type="gramEnd"/>
+      <w:r>
+        <w:t xml:space="preserve"> fact sheet</w:t>
+      </w:r>
     </w:p>
     <w:p>
       <w:pPr>
@@ -4198,154 +3725,14 @@
         </w:numPr>
       </w:pPr>
       <w:r>
-        <w:t>To support the creation and delivery of your report, you’ll also write a progress report (to track your own work) and a letter of transmittal (to introduce your final report professionally).</w:t>
-      </w:r>
-    </w:p>
-    <w:p>
-      <w:pPr>
-        <w:pStyle w:val="Heading2"/>
-        <w:pBdr>
-          <w:top w:val="single" w:sz="24" w:space="1" w:color="508590"/>
-        </w:pBdr>
-      </w:pPr>
-      <w:r>
-        <w:t>Module</w:t>
-      </w:r>
-      <w:r>
-        <w:rPr>
-          <w:spacing w:val="-11"/>
-        </w:rPr>
-        <w:t xml:space="preserve"> </w:t>
-      </w:r>
-      <w:r>
-        <w:t>5</w:t>
-      </w:r>
-      <w:r>
-        <w:rPr>
-          <w:spacing w:val="-8"/>
-        </w:rPr>
-        <w:t xml:space="preserve"> </w:t>
-      </w:r>
-      <w:r>
-        <w:t>(Weeks</w:t>
-      </w:r>
-      <w:r>
-        <w:rPr>
-          <w:spacing w:val="-8"/>
-        </w:rPr>
-        <w:t xml:space="preserve"> </w:t>
-      </w:r>
-      <w:r>
-        <w:t>13–15):</w:t>
-      </w:r>
-      <w:r>
-        <w:rPr>
-          <w:spacing w:val="-8"/>
-        </w:rPr>
-        <w:t xml:space="preserve"> </w:t>
-      </w:r>
-      <w:r>
-        <w:t>Writing for the General Public</w:t>
-      </w:r>
-    </w:p>
-    <w:p>
-      <w:pPr>
-        <w:pStyle w:val="BodyText"/>
-        <w:numPr>
-          <w:ilvl w:val="0"/>
-          <w:numId w:val="17"/>
-        </w:numPr>
-      </w:pPr>
-      <w:r>
-        <w:lastRenderedPageBreak/>
-        <w:t>Distill</w:t>
-      </w:r>
-      <w:r>
-        <w:rPr>
-          <w:spacing w:val="-6"/>
-        </w:rPr>
-        <w:t xml:space="preserve"> </w:t>
-      </w:r>
-      <w:r>
-        <w:t>your</w:t>
-      </w:r>
-      <w:r>
-        <w:rPr>
-          <w:spacing w:val="-6"/>
-        </w:rPr>
-        <w:t xml:space="preserve"> </w:t>
-      </w:r>
-      <w:r>
-        <w:t>informational</w:t>
-      </w:r>
-      <w:r>
-        <w:rPr>
-          <w:spacing w:val="-6"/>
-        </w:rPr>
-        <w:t xml:space="preserve"> </w:t>
-      </w:r>
-      <w:r>
-        <w:t>article</w:t>
-      </w:r>
-      <w:r>
-        <w:rPr>
-          <w:spacing w:val="-6"/>
-        </w:rPr>
-        <w:t xml:space="preserve"> </w:t>
-      </w:r>
-      <w:r>
-        <w:t>into</w:t>
-      </w:r>
-      <w:r>
-        <w:rPr>
-          <w:spacing w:val="-6"/>
-        </w:rPr>
-        <w:t xml:space="preserve"> </w:t>
-      </w:r>
-      <w:r>
-        <w:t>a</w:t>
-      </w:r>
-      <w:r>
-        <w:rPr>
-          <w:spacing w:val="-6"/>
-        </w:rPr>
-        <w:t xml:space="preserve"> </w:t>
-      </w:r>
-      <w:r>
-        <w:t>concise,</w:t>
-      </w:r>
-      <w:r>
-        <w:rPr>
-          <w:spacing w:val="-6"/>
-        </w:rPr>
-        <w:t xml:space="preserve"> </w:t>
-      </w:r>
-      <w:proofErr w:type="gramStart"/>
-      <w:r>
-        <w:t>visually-appealing</w:t>
-      </w:r>
-      <w:proofErr w:type="gramEnd"/>
-      <w:r>
-        <w:t xml:space="preserve"> fact sheet</w:t>
-      </w:r>
-    </w:p>
-    <w:p>
-      <w:pPr>
-        <w:pStyle w:val="BodyText"/>
-        <w:numPr>
-          <w:ilvl w:val="0"/>
-          <w:numId w:val="17"/>
-        </w:numPr>
-      </w:pPr>
-      <w:r>
         <w:rPr>
           <w:noProof/>
         </w:rPr>
         <w:drawing>
-          <wp:anchor distT="0" distB="0" distL="114300" distR="114300" simplePos="0" relativeHeight="251657216" behindDoc="0" locked="0" layoutInCell="1" allowOverlap="1" wp14:anchorId="0BA8C553" wp14:editId="13F7A6FC">
+          <wp:anchor distT="0" distB="0" distL="114300" distR="114300" simplePos="0" relativeHeight="251669504" behindDoc="0" locked="0" layoutInCell="1" allowOverlap="1" wp14:anchorId="0BA8C553" wp14:editId="1ABD255B">
             <wp:simplePos x="0" y="0"/>
             <wp:positionH relativeFrom="column">
-              <wp:posOffset>5648325</wp:posOffset>
+              <wp:posOffset>5568950</wp:posOffset>
             </wp:positionH>
             <wp:positionV relativeFrom="paragraph">
               <wp:posOffset>295910</wp:posOffset>
@@ -4384,7 +3771,17 @@
         </w:drawing>
       </w:r>
       <w:r>
-        <w:t xml:space="preserve">shift your focus from writing to decision-makers to writing for the public. You’ve already researched an issue of social justice or community concern related to your major and written a detailed report aimed at leaders or policymakers. Now, your task is to take that same topic and translate it into a one-page fact sheet designed for the people </w:t>
+        <w:t>shift your focus from writing to decision-makers to writing for the public. You’ve already researched an issue of social justice or community concern related to your major and written a detailed report aimed at leaders or policymakers. Now, your task is to take that same topic and translate it into a</w:t>
+      </w:r>
+      <w:r>
+        <w:rPr>
+          <w:b/>
+          <w:bCs/>
+        </w:rPr>
+        <w:t xml:space="preserve"> one-page fact sheet</w:t>
+      </w:r>
+      <w:r>
+        <w:t xml:space="preserve"> designed for the people </w:t>
       </w:r>
       <w:proofErr w:type="gramStart"/>
       <w:r>
@@ -4392,7 +3789,11 @@
       </w:r>
       <w:proofErr w:type="gramEnd"/>
       <w:r>
-        <w:t xml:space="preserve"> leaders serve, like local community members, constituents, or everyday users.</w:t>
+        <w:t xml:space="preserve"> leaders serve, like local community members, </w:t>
+      </w:r>
+      <w:r>
+        <w:lastRenderedPageBreak/>
+        <w:t>constituents, or everyday users.</w:t>
       </w:r>
     </w:p>
     <w:p>
@@ -4411,6 +3812,18 @@
     <w:p>
       <w:pPr>
         <w:pStyle w:val="BodyText"/>
+        <w:numPr>
+          <w:ilvl w:val="0"/>
+          <w:numId w:val="17"/>
+        </w:numPr>
+      </w:pPr>
+      <w:r>
+        <w:t>Tentative schedule with more specific dates and information is available in Canvas…….</w:t>
+      </w:r>
+    </w:p>
+    <w:p>
+      <w:pPr>
+        <w:pStyle w:val="BodyText"/>
         <w:pBdr>
           <w:top w:val="single" w:sz="24" w:space="1" w:color="508590"/>
         </w:pBdr>
@@ -4419,7 +3832,13 @@
     <w:p>
       <w:pPr>
         <w:ind w:left="0" w:right="0"/>
+      </w:pPr>
+    </w:p>
+    <w:p>
+      <w:pPr>
+        <w:ind w:left="0" w:right="0"/>
         <w:sectPr>
+          <w:type w:val="continuous"/>
           <w:pgSz w:w="12240" w:h="15840"/>
           <w:pgMar w:top="720" w:right="1080" w:bottom="720" w:left="1080" w:header="720" w:footer="720" w:gutter="0"/>
           <w:cols w:space="720"/>
@@ -4570,7 +3989,7 @@
           </mc:Choice>
           <mc:Fallback>
             <w:pict>
-              <v:group w14:anchorId="20371292" id="Group 76" o:spid="_x0000_s1026" style="width:253.5pt;height:154.5pt;mso-position-horizontal-relative:char;mso-position-vertical-relative:line" coordsize="31394,19138" o:gfxdata="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">
+              <v:group w14:anchorId="79AD0860" id="Group 76" o:spid="_x0000_s1026" style="width:253.5pt;height:154.5pt;mso-position-horizontal-relative:char;mso-position-vertical-relative:line" coordsize="31394,19138" o:gfxdata="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">
                 <v:shape id="Image 77" o:spid="_x0000_s1027" type="#_x0000_t75" alt="A person in glasses using a computer" style="position:absolute;left:495;top:495;width:30404;height:18146;visibility:visible;mso-wrap-style:square" o:gfxdata="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" stroked="t" strokecolor="#508590" strokeweight="3pt">
                   <v:imagedata r:id="rId29" o:title="A person in glasses using a computer"/>
                 </v:shape>
@@ -5804,7 +5223,7 @@
           </mc:Choice>
           <mc:Fallback>
             <w:pict>
-              <v:rect w14:anchorId="03E7D45C" id="Rectangle 85" o:spid="_x0000_s1026" style="position:absolute;margin-left:1.5pt;margin-top:.95pt;width:509pt;height:215.25pt;z-index:251645952;visibility:visible;mso-wrap-style:square;mso-width-percent:0;mso-height-percent:0;mso-wrap-distance-left:9pt;mso-wrap-distance-top:0;mso-wrap-distance-right:9pt;mso-wrap-distance-bottom:0;mso-position-horizontal:absolute;mso-position-horizontal-relative:text;mso-position-vertical:absolute;mso-position-vertical-relative:text;mso-width-percent:0;mso-height-percent:0;mso-width-relative:margin;mso-height-relative:margin;v-text-anchor:middle" o:gfxdata="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" filled="f" strokecolor="#508590" strokeweight="3pt"/>
+              <v:rect w14:anchorId="603A8F5D" id="Rectangle 85" o:spid="_x0000_s1026" style="position:absolute;margin-left:1.5pt;margin-top:.95pt;width:509pt;height:215.25pt;z-index:251645952;visibility:visible;mso-wrap-style:square;mso-width-percent:0;mso-height-percent:0;mso-wrap-distance-left:9pt;mso-wrap-distance-top:0;mso-wrap-distance-right:9pt;mso-wrap-distance-bottom:0;mso-position-horizontal:absolute;mso-position-horizontal-relative:text;mso-position-vertical:absolute;mso-position-vertical-relative:text;mso-width-percent:0;mso-height-percent:0;mso-width-relative:margin;mso-height-relative:margin;v-text-anchor:middle" o:gfxdata="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" filled="f" strokecolor="#508590" strokeweight="3pt"/>
             </w:pict>
           </mc:Fallback>
         </mc:AlternateContent>
@@ -6123,7 +5542,7 @@
           </mc:Choice>
           <mc:Fallback>
             <w:pict>
-              <v:line w14:anchorId="10CD144E" id="Straight Connector 84" o:spid="_x0000_s1026" style="position:absolute;z-index:251643904;visibility:visible;mso-wrap-style:square;mso-width-percent:0;mso-height-percent:0;mso-wrap-distance-left:9pt;mso-wrap-distance-top:0;mso-wrap-distance-right:9pt;mso-wrap-distance-bottom:0;mso-position-horizontal:absolute;mso-position-horizontal-relative:text;mso-position-vertical:absolute;mso-position-vertical-relative:text;mso-width-percent:0;mso-height-percent:0;mso-width-relative:margin;mso-height-relative:margin" from="29.25pt,19.9pt" to="195pt,19.9pt" o:gfxdata="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" strokecolor="#385d65" strokeweight="3pt"/>
+              <v:line w14:anchorId="6C08A05D" id="Straight Connector 84" o:spid="_x0000_s1026" style="position:absolute;z-index:251643904;visibility:visible;mso-wrap-style:square;mso-width-percent:0;mso-height-percent:0;mso-wrap-distance-left:9pt;mso-wrap-distance-top:0;mso-wrap-distance-right:9pt;mso-wrap-distance-bottom:0;mso-position-horizontal:absolute;mso-position-horizontal-relative:text;mso-position-vertical:absolute;mso-position-vertical-relative:text;mso-width-percent:0;mso-height-percent:0;mso-width-relative:margin;mso-height-relative:margin" from="29.25pt,19.9pt" to="195pt,19.9pt" o:gfxdata="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" strokecolor="#385d65" strokeweight="3pt"/>
             </w:pict>
           </mc:Fallback>
         </mc:AlternateContent>
@@ -6324,7 +5743,7 @@
         <mc:AlternateContent>
           <mc:Choice Requires="wps">
             <w:drawing>
-              <wp:anchor distT="0" distB="0" distL="114300" distR="114300" simplePos="0" relativeHeight="251666432" behindDoc="0" locked="0" layoutInCell="1" allowOverlap="1" wp14:anchorId="5681DE53" wp14:editId="6C07B501">
+              <wp:anchor distT="0" distB="0" distL="114300" distR="114300" simplePos="0" relativeHeight="251671552" behindDoc="0" locked="0" layoutInCell="1" allowOverlap="1" wp14:anchorId="5681DE53" wp14:editId="6C07B501">
                 <wp:simplePos x="0" y="0"/>
                 <wp:positionH relativeFrom="column">
                   <wp:posOffset>-9525</wp:posOffset>
@@ -6392,7 +5811,7 @@
           </mc:Choice>
           <mc:Fallback>
             <w:pict>
-              <v:rect w14:anchorId="707C02A3" id="Rectangle 85" o:spid="_x0000_s1026" style="position:absolute;margin-left:-.75pt;margin-top:30.55pt;width:509pt;height:68.25pt;z-index:251666432;visibility:visible;mso-wrap-style:square;mso-width-percent:0;mso-height-percent:0;mso-wrap-distance-left:9pt;mso-wrap-distance-top:0;mso-wrap-distance-right:9pt;mso-wrap-distance-bottom:0;mso-position-horizontal:absolute;mso-position-horizontal-relative:text;mso-position-vertical:absolute;mso-position-vertical-relative:text;mso-width-percent:0;mso-height-percent:0;mso-width-relative:margin;mso-height-relative:margin;v-text-anchor:middle" o:gfxdata="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" filled="f" strokecolor="#508590" strokeweight="3pt"/>
+              <v:rect w14:anchorId="01CF1EFC" id="Rectangle 85" o:spid="_x0000_s1026" style="position:absolute;margin-left:-.75pt;margin-top:30.55pt;width:509pt;height:68.25pt;z-index:251671552;visibility:visible;mso-wrap-style:square;mso-width-percent:0;mso-height-percent:0;mso-wrap-distance-left:9pt;mso-wrap-distance-top:0;mso-wrap-distance-right:9pt;mso-wrap-distance-bottom:0;mso-position-horizontal:absolute;mso-position-horizontal-relative:text;mso-position-vertical:absolute;mso-position-vertical-relative:text;mso-width-percent:0;mso-height-percent:0;mso-width-relative:margin;mso-height-relative:margin;v-text-anchor:middle" o:gfxdata="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" filled="f" strokecolor="#508590" strokeweight="3pt"/>
             </w:pict>
           </mc:Fallback>
         </mc:AlternateContent>
@@ -6699,7 +6118,7 @@
           </mc:Choice>
           <mc:Fallback>
             <w:pict>
-              <v:group w14:anchorId="2915E6F4" id="Group 119" o:spid="_x0000_s1026" style="width:245.35pt;height:150pt;mso-position-horizontal-relative:char;mso-position-vertical-relative:line" coordsize="31159,19050" o:gfxdata="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">
+              <v:group w14:anchorId="0F76EB03" id="Group 119" o:spid="_x0000_s1026" style="width:245.35pt;height:150pt;mso-position-horizontal-relative:char;mso-position-vertical-relative:line" coordsize="31159,19050" o:gfxdata="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">
                 <v:shape id="Image 120" o:spid="_x0000_s1027" type="#_x0000_t75" style="position:absolute;left:399;top:399;width:30404;height:18277;visibility:visible;mso-wrap-style:square" o:gfxdata="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" stroked="t" strokecolor="#508590" strokeweight="3pt">
                   <v:imagedata r:id="rId33" o:title=""/>
                 </v:shape>
@@ -8682,7 +8101,7 @@
         </w:rPr>
         <w:lastRenderedPageBreak/>
         <w:drawing>
-          <wp:anchor distT="0" distB="0" distL="0" distR="0" simplePos="0" relativeHeight="251667456" behindDoc="1" locked="0" layoutInCell="1" allowOverlap="1" wp14:anchorId="5079F5A6" wp14:editId="7EB7DEB8">
+          <wp:anchor distT="0" distB="0" distL="0" distR="0" simplePos="0" relativeHeight="251672576" behindDoc="1" locked="0" layoutInCell="1" allowOverlap="1" wp14:anchorId="5079F5A6" wp14:editId="7EB7DEB8">
             <wp:simplePos x="0" y="0"/>
             <wp:positionH relativeFrom="page">
               <wp:posOffset>685800</wp:posOffset>
@@ -9197,6 +8616,21 @@
         </w:r>
       </w:hyperlink>
     </w:p>
+    <w:p>
+      <w:pPr>
+        <w:ind w:left="0" w:right="0"/>
+      </w:pPr>
+    </w:p>
+    <w:p>
+      <w:pPr>
+        <w:ind w:left="0" w:right="0"/>
+      </w:pPr>
+    </w:p>
+    <w:p>
+      <w:pPr>
+        <w:pStyle w:val="BodyText"/>
+      </w:pPr>
+    </w:p>
     <w:permEnd w:id="1131041485"/>
     <w:p>
       <w:pPr>
@@ -9440,6 +8874,119 @@
     </w:lvl>
   </w:abstractNum>
   <w:abstractNum w:abstractNumId="1" w15:restartNumberingAfterBreak="0">
+    <w:nsid w:val="05344837"/>
+    <w:multiLevelType w:val="hybridMultilevel"/>
+    <w:tmpl w:val="36222352"/>
+    <w:lvl w:ilvl="0" w:tplc="04090001">
+      <w:start w:val="1"/>
+      <w:numFmt w:val="bullet"/>
+      <w:lvlText w:val=""/>
+      <w:lvlJc w:val="left"/>
+      <w:pPr>
+        <w:ind w:left="720" w:hanging="360"/>
+      </w:pPr>
+      <w:rPr>
+        <w:rFonts w:ascii="Symbol" w:hAnsi="Symbol" w:hint="default"/>
+      </w:rPr>
+    </w:lvl>
+    <w:lvl w:ilvl="1" w:tplc="04090003" w:tentative="1">
+      <w:start w:val="1"/>
+      <w:numFmt w:val="bullet"/>
+      <w:lvlText w:val="o"/>
+      <w:lvlJc w:val="left"/>
+      <w:pPr>
+        <w:ind w:left="1440" w:hanging="360"/>
+      </w:pPr>
+      <w:rPr>
+        <w:rFonts w:ascii="Courier New" w:hAnsi="Courier New" w:cs="Courier New" w:hint="default"/>
+      </w:rPr>
+    </w:lvl>
+    <w:lvl w:ilvl="2" w:tplc="04090005" w:tentative="1">
+      <w:start w:val="1"/>
+      <w:numFmt w:val="bullet"/>
+      <w:lvlText w:val=""/>
+      <w:lvlJc w:val="left"/>
+      <w:pPr>
+        <w:ind w:left="2160" w:hanging="360"/>
+      </w:pPr>
+      <w:rPr>
+        <w:rFonts w:ascii="Wingdings" w:hAnsi="Wingdings" w:hint="default"/>
+      </w:rPr>
+    </w:lvl>
+    <w:lvl w:ilvl="3" w:tplc="04090001" w:tentative="1">
+      <w:start w:val="1"/>
+      <w:numFmt w:val="bullet"/>
+      <w:lvlText w:val=""/>
+      <w:lvlJc w:val="left"/>
+      <w:pPr>
+        <w:ind w:left="2880" w:hanging="360"/>
+      </w:pPr>
+      <w:rPr>
+        <w:rFonts w:ascii="Symbol" w:hAnsi="Symbol" w:hint="default"/>
+      </w:rPr>
+    </w:lvl>
+    <w:lvl w:ilvl="4" w:tplc="04090003" w:tentative="1">
+      <w:start w:val="1"/>
+      <w:numFmt w:val="bullet"/>
+      <w:lvlText w:val="o"/>
+      <w:lvlJc w:val="left"/>
+      <w:pPr>
+        <w:ind w:left="3600" w:hanging="360"/>
+      </w:pPr>
+      <w:rPr>
+        <w:rFonts w:ascii="Courier New" w:hAnsi="Courier New" w:cs="Courier New" w:hint="default"/>
+      </w:rPr>
+    </w:lvl>
+    <w:lvl w:ilvl="5" w:tplc="04090005" w:tentative="1">
+      <w:start w:val="1"/>
+      <w:numFmt w:val="bullet"/>
+      <w:lvlText w:val=""/>
+      <w:lvlJc w:val="left"/>
+      <w:pPr>
+        <w:ind w:left="4320" w:hanging="360"/>
+      </w:pPr>
+      <w:rPr>
+        <w:rFonts w:ascii="Wingdings" w:hAnsi="Wingdings" w:hint="default"/>
+      </w:rPr>
+    </w:lvl>
+    <w:lvl w:ilvl="6" w:tplc="04090001" w:tentative="1">
+      <w:start w:val="1"/>
+      <w:numFmt w:val="bullet"/>
+      <w:lvlText w:val=""/>
+      <w:lvlJc w:val="left"/>
+      <w:pPr>
+        <w:ind w:left="5040" w:hanging="360"/>
+      </w:pPr>
+      <w:rPr>
+        <w:rFonts w:ascii="Symbol" w:hAnsi="Symbol" w:hint="default"/>
+      </w:rPr>
+    </w:lvl>
+    <w:lvl w:ilvl="7" w:tplc="04090003" w:tentative="1">
+      <w:start w:val="1"/>
+      <w:numFmt w:val="bullet"/>
+      <w:lvlText w:val="o"/>
+      <w:lvlJc w:val="left"/>
+      <w:pPr>
+        <w:ind w:left="5760" w:hanging="360"/>
+      </w:pPr>
+      <w:rPr>
+        <w:rFonts w:ascii="Courier New" w:hAnsi="Courier New" w:cs="Courier New" w:hint="default"/>
+      </w:rPr>
+    </w:lvl>
+    <w:lvl w:ilvl="8" w:tplc="04090005" w:tentative="1">
+      <w:start w:val="1"/>
+      <w:numFmt w:val="bullet"/>
+      <w:lvlText w:val=""/>
+      <w:lvlJc w:val="left"/>
+      <w:pPr>
+        <w:ind w:left="6480" w:hanging="360"/>
+      </w:pPr>
+      <w:rPr>
+        <w:rFonts w:ascii="Wingdings" w:hAnsi="Wingdings" w:hint="default"/>
+      </w:rPr>
+    </w:lvl>
+  </w:abstractNum>
+  <w:abstractNum w:abstractNumId="2" w15:restartNumberingAfterBreak="0">
     <w:nsid w:val="064241EC"/>
     <w:multiLevelType w:val="hybridMultilevel"/>
     <w:tmpl w:val="8612FE6E"/>
@@ -9552,7 +9099,7 @@
       </w:rPr>
     </w:lvl>
   </w:abstractNum>
-  <w:abstractNum w:abstractNumId="2" w15:restartNumberingAfterBreak="0">
+  <w:abstractNum w:abstractNumId="3" w15:restartNumberingAfterBreak="0">
     <w:nsid w:val="0856045E"/>
     <w:multiLevelType w:val="hybridMultilevel"/>
     <w:tmpl w:val="68526E62"/>
@@ -9665,7 +9212,156 @@
       </w:rPr>
     </w:lvl>
   </w:abstractNum>
-  <w:abstractNum w:abstractNumId="3" w15:restartNumberingAfterBreak="0">
+  <w:abstractNum w:abstractNumId="4" w15:restartNumberingAfterBreak="0">
+    <w:nsid w:val="08734C70"/>
+    <w:multiLevelType w:val="multilevel"/>
+    <w:tmpl w:val="45F2A0DE"/>
+    <w:lvl w:ilvl="0">
+      <w:start w:val="1"/>
+      <w:numFmt w:val="bullet"/>
+      <w:lvlText w:val=""/>
+      <w:lvlJc w:val="left"/>
+      <w:pPr>
+        <w:tabs>
+          <w:tab w:val="num" w:pos="720"/>
+        </w:tabs>
+        <w:ind w:left="720" w:hanging="360"/>
+      </w:pPr>
+      <w:rPr>
+        <w:rFonts w:ascii="Symbol" w:hAnsi="Symbol" w:hint="default"/>
+        <w:sz w:val="20"/>
+      </w:rPr>
+    </w:lvl>
+    <w:lvl w:ilvl="1" w:tentative="1">
+      <w:start w:val="1"/>
+      <w:numFmt w:val="bullet"/>
+      <w:lvlText w:val="o"/>
+      <w:lvlJc w:val="left"/>
+      <w:pPr>
+        <w:tabs>
+          <w:tab w:val="num" w:pos="1440"/>
+        </w:tabs>
+        <w:ind w:left="1440" w:hanging="360"/>
+      </w:pPr>
+      <w:rPr>
+        <w:rFonts w:ascii="Courier New" w:hAnsi="Courier New" w:hint="default"/>
+        <w:sz w:val="20"/>
+      </w:rPr>
+    </w:lvl>
+    <w:lvl w:ilvl="2" w:tentative="1">
+      <w:start w:val="1"/>
+      <w:numFmt w:val="bullet"/>
+      <w:lvlText w:val=""/>
+      <w:lvlJc w:val="left"/>
+      <w:pPr>
+        <w:tabs>
+          <w:tab w:val="num" w:pos="2160"/>
+        </w:tabs>
+        <w:ind w:left="2160" w:hanging="360"/>
+      </w:pPr>
+      <w:rPr>
+        <w:rFonts w:ascii="Wingdings" w:hAnsi="Wingdings" w:hint="default"/>
+        <w:sz w:val="20"/>
+      </w:rPr>
+    </w:lvl>
+    <w:lvl w:ilvl="3" w:tentative="1">
+      <w:start w:val="1"/>
+      <w:numFmt w:val="bullet"/>
+      <w:lvlText w:val=""/>
+      <w:lvlJc w:val="left"/>
+      <w:pPr>
+        <w:tabs>
+          <w:tab w:val="num" w:pos="2880"/>
+        </w:tabs>
+        <w:ind w:left="2880" w:hanging="360"/>
+      </w:pPr>
+      <w:rPr>
+        <w:rFonts w:ascii="Wingdings" w:hAnsi="Wingdings" w:hint="default"/>
+        <w:sz w:val="20"/>
+      </w:rPr>
+    </w:lvl>
+    <w:lvl w:ilvl="4" w:tentative="1">
+      <w:start w:val="1"/>
+      <w:numFmt w:val="bullet"/>
+      <w:lvlText w:val=""/>
+      <w:lvlJc w:val="left"/>
+      <w:pPr>
+        <w:tabs>
+          <w:tab w:val="num" w:pos="3600"/>
+        </w:tabs>
+        <w:ind w:left="3600" w:hanging="360"/>
+      </w:pPr>
+      <w:rPr>
+        <w:rFonts w:ascii="Wingdings" w:hAnsi="Wingdings" w:hint="default"/>
+        <w:sz w:val="20"/>
+      </w:rPr>
+    </w:lvl>
+    <w:lvl w:ilvl="5" w:tentative="1">
+      <w:start w:val="1"/>
+      <w:numFmt w:val="bullet"/>
+      <w:lvlText w:val=""/>
+      <w:lvlJc w:val="left"/>
+      <w:pPr>
+        <w:tabs>
+          <w:tab w:val="num" w:pos="4320"/>
+        </w:tabs>
+        <w:ind w:left="4320" w:hanging="360"/>
+      </w:pPr>
+      <w:rPr>
+        <w:rFonts w:ascii="Wingdings" w:hAnsi="Wingdings" w:hint="default"/>
+        <w:sz w:val="20"/>
+      </w:rPr>
+    </w:lvl>
+    <w:lvl w:ilvl="6" w:tentative="1">
+      <w:start w:val="1"/>
+      <w:numFmt w:val="bullet"/>
+      <w:lvlText w:val=""/>
+      <w:lvlJc w:val="left"/>
+      <w:pPr>
+        <w:tabs>
+          <w:tab w:val="num" w:pos="5040"/>
+        </w:tabs>
+        <w:ind w:left="5040" w:hanging="360"/>
+      </w:pPr>
+      <w:rPr>
+        <w:rFonts w:ascii="Wingdings" w:hAnsi="Wingdings" w:hint="default"/>
+        <w:sz w:val="20"/>
+      </w:rPr>
+    </w:lvl>
+    <w:lvl w:ilvl="7" w:tentative="1">
+      <w:start w:val="1"/>
+      <w:numFmt w:val="bullet"/>
+      <w:lvlText w:val=""/>
+      <w:lvlJc w:val="left"/>
+      <w:pPr>
+        <w:tabs>
+          <w:tab w:val="num" w:pos="5760"/>
+        </w:tabs>
+        <w:ind w:left="5760" w:hanging="360"/>
+      </w:pPr>
+      <w:rPr>
+        <w:rFonts w:ascii="Wingdings" w:hAnsi="Wingdings" w:hint="default"/>
+        <w:sz w:val="20"/>
+      </w:rPr>
+    </w:lvl>
+    <w:lvl w:ilvl="8" w:tentative="1">
+      <w:start w:val="1"/>
+      <w:numFmt w:val="bullet"/>
+      <w:lvlText w:val=""/>
+      <w:lvlJc w:val="left"/>
+      <w:pPr>
+        <w:tabs>
+          <w:tab w:val="num" w:pos="6480"/>
+        </w:tabs>
+        <w:ind w:left="6480" w:hanging="360"/>
+      </w:pPr>
+      <w:rPr>
+        <w:rFonts w:ascii="Wingdings" w:hAnsi="Wingdings" w:hint="default"/>
+        <w:sz w:val="20"/>
+      </w:rPr>
+    </w:lvl>
+  </w:abstractNum>
+  <w:abstractNum w:abstractNumId="5" w15:restartNumberingAfterBreak="0">
     <w:nsid w:val="0A5C271F"/>
     <w:multiLevelType w:val="hybridMultilevel"/>
     <w:tmpl w:val="2D64D1C8"/>
@@ -9778,7 +9474,120 @@
       </w:rPr>
     </w:lvl>
   </w:abstractNum>
-  <w:abstractNum w:abstractNumId="4" w15:restartNumberingAfterBreak="0">
+  <w:abstractNum w:abstractNumId="6" w15:restartNumberingAfterBreak="0">
+    <w:nsid w:val="0C2F193E"/>
+    <w:multiLevelType w:val="hybridMultilevel"/>
+    <w:tmpl w:val="0B76176A"/>
+    <w:lvl w:ilvl="0" w:tplc="04090001">
+      <w:start w:val="1"/>
+      <w:numFmt w:val="bullet"/>
+      <w:lvlText w:val=""/>
+      <w:lvlJc w:val="left"/>
+      <w:pPr>
+        <w:ind w:left="720" w:hanging="360"/>
+      </w:pPr>
+      <w:rPr>
+        <w:rFonts w:ascii="Symbol" w:hAnsi="Symbol" w:hint="default"/>
+      </w:rPr>
+    </w:lvl>
+    <w:lvl w:ilvl="1" w:tplc="04090003" w:tentative="1">
+      <w:start w:val="1"/>
+      <w:numFmt w:val="bullet"/>
+      <w:lvlText w:val="o"/>
+      <w:lvlJc w:val="left"/>
+      <w:pPr>
+        <w:ind w:left="1440" w:hanging="360"/>
+      </w:pPr>
+      <w:rPr>
+        <w:rFonts w:ascii="Courier New" w:hAnsi="Courier New" w:cs="Courier New" w:hint="default"/>
+      </w:rPr>
+    </w:lvl>
+    <w:lvl w:ilvl="2" w:tplc="04090005" w:tentative="1">
+      <w:start w:val="1"/>
+      <w:numFmt w:val="bullet"/>
+      <w:lvlText w:val=""/>
+      <w:lvlJc w:val="left"/>
+      <w:pPr>
+        <w:ind w:left="2160" w:hanging="360"/>
+      </w:pPr>
+      <w:rPr>
+        <w:rFonts w:ascii="Wingdings" w:hAnsi="Wingdings" w:hint="default"/>
+      </w:rPr>
+    </w:lvl>
+    <w:lvl w:ilvl="3" w:tplc="04090001" w:tentative="1">
+      <w:start w:val="1"/>
+      <w:numFmt w:val="bullet"/>
+      <w:lvlText w:val=""/>
+      <w:lvlJc w:val="left"/>
+      <w:pPr>
+        <w:ind w:left="2880" w:hanging="360"/>
+      </w:pPr>
+      <w:rPr>
+        <w:rFonts w:ascii="Symbol" w:hAnsi="Symbol" w:hint="default"/>
+      </w:rPr>
+    </w:lvl>
+    <w:lvl w:ilvl="4" w:tplc="04090003" w:tentative="1">
+      <w:start w:val="1"/>
+      <w:numFmt w:val="bullet"/>
+      <w:lvlText w:val="o"/>
+      <w:lvlJc w:val="left"/>
+      <w:pPr>
+        <w:ind w:left="3600" w:hanging="360"/>
+      </w:pPr>
+      <w:rPr>
+        <w:rFonts w:ascii="Courier New" w:hAnsi="Courier New" w:cs="Courier New" w:hint="default"/>
+      </w:rPr>
+    </w:lvl>
+    <w:lvl w:ilvl="5" w:tplc="04090005" w:tentative="1">
+      <w:start w:val="1"/>
+      <w:numFmt w:val="bullet"/>
+      <w:lvlText w:val=""/>
+      <w:lvlJc w:val="left"/>
+      <w:pPr>
+        <w:ind w:left="4320" w:hanging="360"/>
+      </w:pPr>
+      <w:rPr>
+        <w:rFonts w:ascii="Wingdings" w:hAnsi="Wingdings" w:hint="default"/>
+      </w:rPr>
+    </w:lvl>
+    <w:lvl w:ilvl="6" w:tplc="04090001" w:tentative="1">
+      <w:start w:val="1"/>
+      <w:numFmt w:val="bullet"/>
+      <w:lvlText w:val=""/>
+      <w:lvlJc w:val="left"/>
+      <w:pPr>
+        <w:ind w:left="5040" w:hanging="360"/>
+      </w:pPr>
+      <w:rPr>
+        <w:rFonts w:ascii="Symbol" w:hAnsi="Symbol" w:hint="default"/>
+      </w:rPr>
+    </w:lvl>
+    <w:lvl w:ilvl="7" w:tplc="04090003" w:tentative="1">
+      <w:start w:val="1"/>
+      <w:numFmt w:val="bullet"/>
+      <w:lvlText w:val="o"/>
+      <w:lvlJc w:val="left"/>
+      <w:pPr>
+        <w:ind w:left="5760" w:hanging="360"/>
+      </w:pPr>
+      <w:rPr>
+        <w:rFonts w:ascii="Courier New" w:hAnsi="Courier New" w:cs="Courier New" w:hint="default"/>
+      </w:rPr>
+    </w:lvl>
+    <w:lvl w:ilvl="8" w:tplc="04090005" w:tentative="1">
+      <w:start w:val="1"/>
+      <w:numFmt w:val="bullet"/>
+      <w:lvlText w:val=""/>
+      <w:lvlJc w:val="left"/>
+      <w:pPr>
+        <w:ind w:left="6480" w:hanging="360"/>
+      </w:pPr>
+      <w:rPr>
+        <w:rFonts w:ascii="Wingdings" w:hAnsi="Wingdings" w:hint="default"/>
+      </w:rPr>
+    </w:lvl>
+  </w:abstractNum>
+  <w:abstractNum w:abstractNumId="7" w15:restartNumberingAfterBreak="0">
     <w:nsid w:val="0F5D2601"/>
     <w:multiLevelType w:val="hybridMultilevel"/>
     <w:tmpl w:val="51324A60"/>
@@ -9891,7 +9700,7 @@
       </w:rPr>
     </w:lvl>
   </w:abstractNum>
-  <w:abstractNum w:abstractNumId="5" w15:restartNumberingAfterBreak="0">
+  <w:abstractNum w:abstractNumId="8" w15:restartNumberingAfterBreak="0">
     <w:nsid w:val="10B351AC"/>
     <w:multiLevelType w:val="hybridMultilevel"/>
     <w:tmpl w:val="FC9A227A"/>
@@ -10004,7 +9813,7 @@
       </w:rPr>
     </w:lvl>
   </w:abstractNum>
-  <w:abstractNum w:abstractNumId="6" w15:restartNumberingAfterBreak="0">
+  <w:abstractNum w:abstractNumId="9" w15:restartNumberingAfterBreak="0">
     <w:nsid w:val="11BF753E"/>
     <w:multiLevelType w:val="multilevel"/>
     <w:tmpl w:val="32065D62"/>
@@ -10153,7 +9962,7 @@
       </w:rPr>
     </w:lvl>
   </w:abstractNum>
-  <w:abstractNum w:abstractNumId="7" w15:restartNumberingAfterBreak="0">
+  <w:abstractNum w:abstractNumId="10" w15:restartNumberingAfterBreak="0">
     <w:nsid w:val="121013AA"/>
     <w:multiLevelType w:val="hybridMultilevel"/>
     <w:tmpl w:val="3A4A8AC0"/>
@@ -10266,7 +10075,7 @@
       </w:rPr>
     </w:lvl>
   </w:abstractNum>
-  <w:abstractNum w:abstractNumId="8" w15:restartNumberingAfterBreak="0">
+  <w:abstractNum w:abstractNumId="11" w15:restartNumberingAfterBreak="0">
     <w:nsid w:val="1B356515"/>
     <w:multiLevelType w:val="hybridMultilevel"/>
     <w:tmpl w:val="C1182A02"/>
@@ -10383,7 +10192,7 @@
       </w:rPr>
     </w:lvl>
   </w:abstractNum>
-  <w:abstractNum w:abstractNumId="9" w15:restartNumberingAfterBreak="0">
+  <w:abstractNum w:abstractNumId="12" w15:restartNumberingAfterBreak="0">
     <w:nsid w:val="1FD26CF8"/>
     <w:multiLevelType w:val="hybridMultilevel"/>
     <w:tmpl w:val="B0CC106A"/>
@@ -10500,7 +10309,7 @@
       </w:rPr>
     </w:lvl>
   </w:abstractNum>
-  <w:abstractNum w:abstractNumId="10" w15:restartNumberingAfterBreak="0">
+  <w:abstractNum w:abstractNumId="13" w15:restartNumberingAfterBreak="0">
     <w:nsid w:val="20790AAE"/>
     <w:multiLevelType w:val="hybridMultilevel"/>
     <w:tmpl w:val="AB486E8C"/>
@@ -10613,7 +10422,7 @@
       </w:rPr>
     </w:lvl>
   </w:abstractNum>
-  <w:abstractNum w:abstractNumId="11" w15:restartNumberingAfterBreak="0">
+  <w:abstractNum w:abstractNumId="14" w15:restartNumberingAfterBreak="0">
     <w:nsid w:val="272447F9"/>
     <w:multiLevelType w:val="multilevel"/>
     <w:tmpl w:val="B71072CA"/>
@@ -10762,7 +10571,7 @@
       </w:rPr>
     </w:lvl>
   </w:abstractNum>
-  <w:abstractNum w:abstractNumId="12" w15:restartNumberingAfterBreak="0">
+  <w:abstractNum w:abstractNumId="15" w15:restartNumberingAfterBreak="0">
     <w:nsid w:val="27C72537"/>
     <w:multiLevelType w:val="hybridMultilevel"/>
     <w:tmpl w:val="DEC23D70"/>
@@ -10875,7 +10684,7 @@
       </w:rPr>
     </w:lvl>
   </w:abstractNum>
-  <w:abstractNum w:abstractNumId="13" w15:restartNumberingAfterBreak="0">
+  <w:abstractNum w:abstractNumId="16" w15:restartNumberingAfterBreak="0">
     <w:nsid w:val="281E5008"/>
     <w:multiLevelType w:val="hybridMultilevel"/>
     <w:tmpl w:val="6E4E34B6"/>
@@ -10992,7 +10801,7 @@
       </w:rPr>
     </w:lvl>
   </w:abstractNum>
-  <w:abstractNum w:abstractNumId="14" w15:restartNumberingAfterBreak="0">
+  <w:abstractNum w:abstractNumId="17" w15:restartNumberingAfterBreak="0">
     <w:nsid w:val="2A1F11C5"/>
     <w:multiLevelType w:val="multilevel"/>
     <w:tmpl w:val="CDEA09B4"/>
@@ -11141,7 +10950,7 @@
       </w:rPr>
     </w:lvl>
   </w:abstractNum>
-  <w:abstractNum w:abstractNumId="15" w15:restartNumberingAfterBreak="0">
+  <w:abstractNum w:abstractNumId="18" w15:restartNumberingAfterBreak="0">
     <w:nsid w:val="2CB12F16"/>
     <w:multiLevelType w:val="hybridMultilevel"/>
     <w:tmpl w:val="400206D0"/>
@@ -11254,7 +11063,7 @@
       </w:rPr>
     </w:lvl>
   </w:abstractNum>
-  <w:abstractNum w:abstractNumId="16" w15:restartNumberingAfterBreak="0">
+  <w:abstractNum w:abstractNumId="19" w15:restartNumberingAfterBreak="0">
     <w:nsid w:val="2E967A81"/>
     <w:multiLevelType w:val="hybridMultilevel"/>
     <w:tmpl w:val="ECE00696"/>
@@ -11395,7 +11204,7 @@
       </w:rPr>
     </w:lvl>
   </w:abstractNum>
-  <w:abstractNum w:abstractNumId="17" w15:restartNumberingAfterBreak="0">
+  <w:abstractNum w:abstractNumId="20" w15:restartNumberingAfterBreak="0">
     <w:nsid w:val="35065EFF"/>
     <w:multiLevelType w:val="hybridMultilevel"/>
     <w:tmpl w:val="54C201CC"/>
@@ -11508,7 +11317,7 @@
       </w:rPr>
     </w:lvl>
   </w:abstractNum>
-  <w:abstractNum w:abstractNumId="18" w15:restartNumberingAfterBreak="0">
+  <w:abstractNum w:abstractNumId="21" w15:restartNumberingAfterBreak="0">
     <w:nsid w:val="38CD421E"/>
     <w:multiLevelType w:val="hybridMultilevel"/>
     <w:tmpl w:val="7576C2E0"/>
@@ -11621,7 +11430,7 @@
       </w:rPr>
     </w:lvl>
   </w:abstractNum>
-  <w:abstractNum w:abstractNumId="19" w15:restartNumberingAfterBreak="0">
+  <w:abstractNum w:abstractNumId="22" w15:restartNumberingAfterBreak="0">
     <w:nsid w:val="39DF5851"/>
     <w:multiLevelType w:val="hybridMultilevel"/>
     <w:tmpl w:val="C554ABEE"/>
@@ -11734,7 +11543,7 @@
       </w:rPr>
     </w:lvl>
   </w:abstractNum>
-  <w:abstractNum w:abstractNumId="20" w15:restartNumberingAfterBreak="0">
+  <w:abstractNum w:abstractNumId="23" w15:restartNumberingAfterBreak="0">
     <w:nsid w:val="3AA74752"/>
     <w:multiLevelType w:val="hybridMultilevel"/>
     <w:tmpl w:val="A43C2036"/>
@@ -11848,7 +11657,7 @@
       </w:rPr>
     </w:lvl>
   </w:abstractNum>
-  <w:abstractNum w:abstractNumId="21" w15:restartNumberingAfterBreak="0">
+  <w:abstractNum w:abstractNumId="24" w15:restartNumberingAfterBreak="0">
     <w:nsid w:val="3B601F69"/>
     <w:multiLevelType w:val="hybridMultilevel"/>
     <w:tmpl w:val="63120030"/>
@@ -11961,7 +11770,7 @@
       </w:rPr>
     </w:lvl>
   </w:abstractNum>
-  <w:abstractNum w:abstractNumId="22" w15:restartNumberingAfterBreak="0">
+  <w:abstractNum w:abstractNumId="25" w15:restartNumberingAfterBreak="0">
     <w:nsid w:val="41C85FE4"/>
     <w:multiLevelType w:val="hybridMultilevel"/>
     <w:tmpl w:val="EDF0925E"/>
@@ -12074,7 +11883,7 @@
       </w:rPr>
     </w:lvl>
   </w:abstractNum>
-  <w:abstractNum w:abstractNumId="23" w15:restartNumberingAfterBreak="0">
+  <w:abstractNum w:abstractNumId="26" w15:restartNumberingAfterBreak="0">
     <w:nsid w:val="43AF5985"/>
     <w:multiLevelType w:val="hybridMultilevel"/>
     <w:tmpl w:val="FF8ADEC4"/>
@@ -12187,7 +11996,7 @@
       </w:rPr>
     </w:lvl>
   </w:abstractNum>
-  <w:abstractNum w:abstractNumId="24" w15:restartNumberingAfterBreak="0">
+  <w:abstractNum w:abstractNumId="27" w15:restartNumberingAfterBreak="0">
     <w:nsid w:val="4A8E6BC8"/>
     <w:multiLevelType w:val="hybridMultilevel"/>
     <w:tmpl w:val="71763FB4"/>
@@ -12300,7 +12109,7 @@
       </w:rPr>
     </w:lvl>
   </w:abstractNum>
-  <w:abstractNum w:abstractNumId="25" w15:restartNumberingAfterBreak="0">
+  <w:abstractNum w:abstractNumId="28" w15:restartNumberingAfterBreak="0">
     <w:nsid w:val="4C8B41FC"/>
     <w:multiLevelType w:val="multilevel"/>
     <w:tmpl w:val="2508FF48"/>
@@ -12449,7 +12258,7 @@
       </w:rPr>
     </w:lvl>
   </w:abstractNum>
-  <w:abstractNum w:abstractNumId="26" w15:restartNumberingAfterBreak="0">
+  <w:abstractNum w:abstractNumId="29" w15:restartNumberingAfterBreak="0">
     <w:nsid w:val="4D4050CB"/>
     <w:multiLevelType w:val="hybridMultilevel"/>
     <w:tmpl w:val="6C649C3C"/>
@@ -12562,7 +12371,156 @@
       </w:rPr>
     </w:lvl>
   </w:abstractNum>
-  <w:abstractNum w:abstractNumId="27" w15:restartNumberingAfterBreak="0">
+  <w:abstractNum w:abstractNumId="30" w15:restartNumberingAfterBreak="0">
+    <w:nsid w:val="4E751B21"/>
+    <w:multiLevelType w:val="multilevel"/>
+    <w:tmpl w:val="F2E019D6"/>
+    <w:lvl w:ilvl="0">
+      <w:start w:val="1"/>
+      <w:numFmt w:val="bullet"/>
+      <w:lvlText w:val=""/>
+      <w:lvlJc w:val="left"/>
+      <w:pPr>
+        <w:tabs>
+          <w:tab w:val="num" w:pos="720"/>
+        </w:tabs>
+        <w:ind w:left="720" w:hanging="360"/>
+      </w:pPr>
+      <w:rPr>
+        <w:rFonts w:ascii="Symbol" w:hAnsi="Symbol" w:hint="default"/>
+        <w:sz w:val="20"/>
+      </w:rPr>
+    </w:lvl>
+    <w:lvl w:ilvl="1" w:tentative="1">
+      <w:start w:val="1"/>
+      <w:numFmt w:val="bullet"/>
+      <w:lvlText w:val="o"/>
+      <w:lvlJc w:val="left"/>
+      <w:pPr>
+        <w:tabs>
+          <w:tab w:val="num" w:pos="1440"/>
+        </w:tabs>
+        <w:ind w:left="1440" w:hanging="360"/>
+      </w:pPr>
+      <w:rPr>
+        <w:rFonts w:ascii="Courier New" w:hAnsi="Courier New" w:hint="default"/>
+        <w:sz w:val="20"/>
+      </w:rPr>
+    </w:lvl>
+    <w:lvl w:ilvl="2" w:tentative="1">
+      <w:start w:val="1"/>
+      <w:numFmt w:val="bullet"/>
+      <w:lvlText w:val=""/>
+      <w:lvlJc w:val="left"/>
+      <w:pPr>
+        <w:tabs>
+          <w:tab w:val="num" w:pos="2160"/>
+        </w:tabs>
+        <w:ind w:left="2160" w:hanging="360"/>
+      </w:pPr>
+      <w:rPr>
+        <w:rFonts w:ascii="Wingdings" w:hAnsi="Wingdings" w:hint="default"/>
+        <w:sz w:val="20"/>
+      </w:rPr>
+    </w:lvl>
+    <w:lvl w:ilvl="3" w:tentative="1">
+      <w:start w:val="1"/>
+      <w:numFmt w:val="bullet"/>
+      <w:lvlText w:val=""/>
+      <w:lvlJc w:val="left"/>
+      <w:pPr>
+        <w:tabs>
+          <w:tab w:val="num" w:pos="2880"/>
+        </w:tabs>
+        <w:ind w:left="2880" w:hanging="360"/>
+      </w:pPr>
+      <w:rPr>
+        <w:rFonts w:ascii="Wingdings" w:hAnsi="Wingdings" w:hint="default"/>
+        <w:sz w:val="20"/>
+      </w:rPr>
+    </w:lvl>
+    <w:lvl w:ilvl="4" w:tentative="1">
+      <w:start w:val="1"/>
+      <w:numFmt w:val="bullet"/>
+      <w:lvlText w:val=""/>
+      <w:lvlJc w:val="left"/>
+      <w:pPr>
+        <w:tabs>
+          <w:tab w:val="num" w:pos="3600"/>
+        </w:tabs>
+        <w:ind w:left="3600" w:hanging="360"/>
+      </w:pPr>
+      <w:rPr>
+        <w:rFonts w:ascii="Wingdings" w:hAnsi="Wingdings" w:hint="default"/>
+        <w:sz w:val="20"/>
+      </w:rPr>
+    </w:lvl>
+    <w:lvl w:ilvl="5" w:tentative="1">
+      <w:start w:val="1"/>
+      <w:numFmt w:val="bullet"/>
+      <w:lvlText w:val=""/>
+      <w:lvlJc w:val="left"/>
+      <w:pPr>
+        <w:tabs>
+          <w:tab w:val="num" w:pos="4320"/>
+        </w:tabs>
+        <w:ind w:left="4320" w:hanging="360"/>
+      </w:pPr>
+      <w:rPr>
+        <w:rFonts w:ascii="Wingdings" w:hAnsi="Wingdings" w:hint="default"/>
+        <w:sz w:val="20"/>
+      </w:rPr>
+    </w:lvl>
+    <w:lvl w:ilvl="6" w:tentative="1">
+      <w:start w:val="1"/>
+      <w:numFmt w:val="bullet"/>
+      <w:lvlText w:val=""/>
+      <w:lvlJc w:val="left"/>
+      <w:pPr>
+        <w:tabs>
+          <w:tab w:val="num" w:pos="5040"/>
+        </w:tabs>
+        <w:ind w:left="5040" w:hanging="360"/>
+      </w:pPr>
+      <w:rPr>
+        <w:rFonts w:ascii="Wingdings" w:hAnsi="Wingdings" w:hint="default"/>
+        <w:sz w:val="20"/>
+      </w:rPr>
+    </w:lvl>
+    <w:lvl w:ilvl="7" w:tentative="1">
+      <w:start w:val="1"/>
+      <w:numFmt w:val="bullet"/>
+      <w:lvlText w:val=""/>
+      <w:lvlJc w:val="left"/>
+      <w:pPr>
+        <w:tabs>
+          <w:tab w:val="num" w:pos="5760"/>
+        </w:tabs>
+        <w:ind w:left="5760" w:hanging="360"/>
+      </w:pPr>
+      <w:rPr>
+        <w:rFonts w:ascii="Wingdings" w:hAnsi="Wingdings" w:hint="default"/>
+        <w:sz w:val="20"/>
+      </w:rPr>
+    </w:lvl>
+    <w:lvl w:ilvl="8" w:tentative="1">
+      <w:start w:val="1"/>
+      <w:numFmt w:val="bullet"/>
+      <w:lvlText w:val=""/>
+      <w:lvlJc w:val="left"/>
+      <w:pPr>
+        <w:tabs>
+          <w:tab w:val="num" w:pos="6480"/>
+        </w:tabs>
+        <w:ind w:left="6480" w:hanging="360"/>
+      </w:pPr>
+      <w:rPr>
+        <w:rFonts w:ascii="Wingdings" w:hAnsi="Wingdings" w:hint="default"/>
+        <w:sz w:val="20"/>
+      </w:rPr>
+    </w:lvl>
+  </w:abstractNum>
+  <w:abstractNum w:abstractNumId="31" w15:restartNumberingAfterBreak="0">
     <w:nsid w:val="525E35A5"/>
     <w:multiLevelType w:val="hybridMultilevel"/>
     <w:tmpl w:val="859C2B44"/>
@@ -12675,7 +12633,7 @@
       </w:rPr>
     </w:lvl>
   </w:abstractNum>
-  <w:abstractNum w:abstractNumId="28" w15:restartNumberingAfterBreak="0">
+  <w:abstractNum w:abstractNumId="32" w15:restartNumberingAfterBreak="0">
     <w:nsid w:val="61D57502"/>
     <w:multiLevelType w:val="multilevel"/>
     <w:tmpl w:val="52006134"/>
@@ -12824,7 +12782,7 @@
       </w:rPr>
     </w:lvl>
   </w:abstractNum>
-  <w:abstractNum w:abstractNumId="29" w15:restartNumberingAfterBreak="0">
+  <w:abstractNum w:abstractNumId="33" w15:restartNumberingAfterBreak="0">
     <w:nsid w:val="648217CD"/>
     <w:multiLevelType w:val="multilevel"/>
     <w:tmpl w:val="6E9CB0B2"/>
@@ -12973,7 +12931,7 @@
       </w:rPr>
     </w:lvl>
   </w:abstractNum>
-  <w:abstractNum w:abstractNumId="30" w15:restartNumberingAfterBreak="0">
+  <w:abstractNum w:abstractNumId="34" w15:restartNumberingAfterBreak="0">
     <w:nsid w:val="6E515963"/>
     <w:multiLevelType w:val="hybridMultilevel"/>
     <w:tmpl w:val="C624DF92"/>
@@ -13086,7 +13044,7 @@
       </w:rPr>
     </w:lvl>
   </w:abstractNum>
-  <w:abstractNum w:abstractNumId="31" w15:restartNumberingAfterBreak="0">
+  <w:abstractNum w:abstractNumId="35" w15:restartNumberingAfterBreak="0">
     <w:nsid w:val="71DB284B"/>
     <w:multiLevelType w:val="hybridMultilevel"/>
     <w:tmpl w:val="35A44456"/>
@@ -13200,7 +13158,7 @@
       </w:rPr>
     </w:lvl>
   </w:abstractNum>
-  <w:abstractNum w:abstractNumId="32" w15:restartNumberingAfterBreak="0">
+  <w:abstractNum w:abstractNumId="36" w15:restartNumberingAfterBreak="0">
     <w:nsid w:val="73BE0106"/>
     <w:multiLevelType w:val="hybridMultilevel"/>
     <w:tmpl w:val="C8F84E32"/>
@@ -13317,104 +13275,268 @@
       </w:rPr>
     </w:lvl>
   </w:abstractNum>
+  <w:abstractNum w:abstractNumId="37" w15:restartNumberingAfterBreak="0">
+    <w:nsid w:val="7B0C5A28"/>
+    <w:multiLevelType w:val="multilevel"/>
+    <w:tmpl w:val="06402F52"/>
+    <w:lvl w:ilvl="0">
+      <w:start w:val="1"/>
+      <w:numFmt w:val="bullet"/>
+      <w:lvlText w:val=""/>
+      <w:lvlJc w:val="left"/>
+      <w:pPr>
+        <w:tabs>
+          <w:tab w:val="num" w:pos="720"/>
+        </w:tabs>
+        <w:ind w:left="720" w:hanging="360"/>
+      </w:pPr>
+      <w:rPr>
+        <w:rFonts w:ascii="Symbol" w:hAnsi="Symbol" w:hint="default"/>
+        <w:sz w:val="20"/>
+      </w:rPr>
+    </w:lvl>
+    <w:lvl w:ilvl="1" w:tentative="1">
+      <w:start w:val="1"/>
+      <w:numFmt w:val="bullet"/>
+      <w:lvlText w:val="o"/>
+      <w:lvlJc w:val="left"/>
+      <w:pPr>
+        <w:tabs>
+          <w:tab w:val="num" w:pos="1440"/>
+        </w:tabs>
+        <w:ind w:left="1440" w:hanging="360"/>
+      </w:pPr>
+      <w:rPr>
+        <w:rFonts w:ascii="Courier New" w:hAnsi="Courier New" w:hint="default"/>
+        <w:sz w:val="20"/>
+      </w:rPr>
+    </w:lvl>
+    <w:lvl w:ilvl="2" w:tentative="1">
+      <w:start w:val="1"/>
+      <w:numFmt w:val="bullet"/>
+      <w:lvlText w:val=""/>
+      <w:lvlJc w:val="left"/>
+      <w:pPr>
+        <w:tabs>
+          <w:tab w:val="num" w:pos="2160"/>
+        </w:tabs>
+        <w:ind w:left="2160" w:hanging="360"/>
+      </w:pPr>
+      <w:rPr>
+        <w:rFonts w:ascii="Wingdings" w:hAnsi="Wingdings" w:hint="default"/>
+        <w:sz w:val="20"/>
+      </w:rPr>
+    </w:lvl>
+    <w:lvl w:ilvl="3" w:tentative="1">
+      <w:start w:val="1"/>
+      <w:numFmt w:val="bullet"/>
+      <w:lvlText w:val=""/>
+      <w:lvlJc w:val="left"/>
+      <w:pPr>
+        <w:tabs>
+          <w:tab w:val="num" w:pos="2880"/>
+        </w:tabs>
+        <w:ind w:left="2880" w:hanging="360"/>
+      </w:pPr>
+      <w:rPr>
+        <w:rFonts w:ascii="Wingdings" w:hAnsi="Wingdings" w:hint="default"/>
+        <w:sz w:val="20"/>
+      </w:rPr>
+    </w:lvl>
+    <w:lvl w:ilvl="4" w:tentative="1">
+      <w:start w:val="1"/>
+      <w:numFmt w:val="bullet"/>
+      <w:lvlText w:val=""/>
+      <w:lvlJc w:val="left"/>
+      <w:pPr>
+        <w:tabs>
+          <w:tab w:val="num" w:pos="3600"/>
+        </w:tabs>
+        <w:ind w:left="3600" w:hanging="360"/>
+      </w:pPr>
+      <w:rPr>
+        <w:rFonts w:ascii="Wingdings" w:hAnsi="Wingdings" w:hint="default"/>
+        <w:sz w:val="20"/>
+      </w:rPr>
+    </w:lvl>
+    <w:lvl w:ilvl="5" w:tentative="1">
+      <w:start w:val="1"/>
+      <w:numFmt w:val="bullet"/>
+      <w:lvlText w:val=""/>
+      <w:lvlJc w:val="left"/>
+      <w:pPr>
+        <w:tabs>
+          <w:tab w:val="num" w:pos="4320"/>
+        </w:tabs>
+        <w:ind w:left="4320" w:hanging="360"/>
+      </w:pPr>
+      <w:rPr>
+        <w:rFonts w:ascii="Wingdings" w:hAnsi="Wingdings" w:hint="default"/>
+        <w:sz w:val="20"/>
+      </w:rPr>
+    </w:lvl>
+    <w:lvl w:ilvl="6" w:tentative="1">
+      <w:start w:val="1"/>
+      <w:numFmt w:val="bullet"/>
+      <w:lvlText w:val=""/>
+      <w:lvlJc w:val="left"/>
+      <w:pPr>
+        <w:tabs>
+          <w:tab w:val="num" w:pos="5040"/>
+        </w:tabs>
+        <w:ind w:left="5040" w:hanging="360"/>
+      </w:pPr>
+      <w:rPr>
+        <w:rFonts w:ascii="Wingdings" w:hAnsi="Wingdings" w:hint="default"/>
+        <w:sz w:val="20"/>
+      </w:rPr>
+    </w:lvl>
+    <w:lvl w:ilvl="7" w:tentative="1">
+      <w:start w:val="1"/>
+      <w:numFmt w:val="bullet"/>
+      <w:lvlText w:val=""/>
+      <w:lvlJc w:val="left"/>
+      <w:pPr>
+        <w:tabs>
+          <w:tab w:val="num" w:pos="5760"/>
+        </w:tabs>
+        <w:ind w:left="5760" w:hanging="360"/>
+      </w:pPr>
+      <w:rPr>
+        <w:rFonts w:ascii="Wingdings" w:hAnsi="Wingdings" w:hint="default"/>
+        <w:sz w:val="20"/>
+      </w:rPr>
+    </w:lvl>
+    <w:lvl w:ilvl="8" w:tentative="1">
+      <w:start w:val="1"/>
+      <w:numFmt w:val="bullet"/>
+      <w:lvlText w:val=""/>
+      <w:lvlJc w:val="left"/>
+      <w:pPr>
+        <w:tabs>
+          <w:tab w:val="num" w:pos="6480"/>
+        </w:tabs>
+        <w:ind w:left="6480" w:hanging="360"/>
+      </w:pPr>
+      <w:rPr>
+        <w:rFonts w:ascii="Wingdings" w:hAnsi="Wingdings" w:hint="default"/>
+        <w:sz w:val="20"/>
+      </w:rPr>
+    </w:lvl>
+  </w:abstractNum>
   <w:num w:numId="1" w16cid:durableId="942961192">
+    <w:abstractNumId w:val="21"/>
+  </w:num>
+  <w:num w:numId="2" w16cid:durableId="2001422507">
+    <w:abstractNumId w:val="10"/>
+  </w:num>
+  <w:num w:numId="3" w16cid:durableId="1093358418">
+    <w:abstractNumId w:val="19"/>
+  </w:num>
+  <w:num w:numId="4" w16cid:durableId="513422725">
+    <w:abstractNumId w:val="36"/>
+  </w:num>
+  <w:num w:numId="5" w16cid:durableId="2012220327">
+    <w:abstractNumId w:val="16"/>
+  </w:num>
+  <w:num w:numId="6" w16cid:durableId="766392088">
+    <w:abstractNumId w:val="11"/>
+  </w:num>
+  <w:num w:numId="7" w16cid:durableId="791290767">
+    <w:abstractNumId w:val="12"/>
+  </w:num>
+  <w:num w:numId="8" w16cid:durableId="1496260593">
+    <w:abstractNumId w:val="3"/>
+  </w:num>
+  <w:num w:numId="9" w16cid:durableId="2144955740">
+    <w:abstractNumId w:val="13"/>
+  </w:num>
+  <w:num w:numId="10" w16cid:durableId="1891988689">
+    <w:abstractNumId w:val="29"/>
+  </w:num>
+  <w:num w:numId="11" w16cid:durableId="1075739276">
     <w:abstractNumId w:val="18"/>
   </w:num>
-  <w:num w:numId="2" w16cid:durableId="2001422507">
+  <w:num w:numId="12" w16cid:durableId="1821657099">
+    <w:abstractNumId w:val="2"/>
+  </w:num>
+  <w:num w:numId="13" w16cid:durableId="100538178">
+    <w:abstractNumId w:val="34"/>
+  </w:num>
+  <w:num w:numId="14" w16cid:durableId="1775973270">
+    <w:abstractNumId w:val="25"/>
+  </w:num>
+  <w:num w:numId="15" w16cid:durableId="1376736839">
+    <w:abstractNumId w:val="24"/>
+  </w:num>
+  <w:num w:numId="16" w16cid:durableId="1624849138">
+    <w:abstractNumId w:val="8"/>
+  </w:num>
+  <w:num w:numId="17" w16cid:durableId="702099149">
+    <w:abstractNumId w:val="20"/>
+  </w:num>
+  <w:num w:numId="18" w16cid:durableId="516505612">
+    <w:abstractNumId w:val="33"/>
+  </w:num>
+  <w:num w:numId="19" w16cid:durableId="1975064460">
+    <w:abstractNumId w:val="9"/>
+  </w:num>
+  <w:num w:numId="20" w16cid:durableId="1382173324">
+    <w:abstractNumId w:val="32"/>
+  </w:num>
+  <w:num w:numId="21" w16cid:durableId="541747528">
+    <w:abstractNumId w:val="14"/>
+  </w:num>
+  <w:num w:numId="22" w16cid:durableId="1170681105">
+    <w:abstractNumId w:val="17"/>
+  </w:num>
+  <w:num w:numId="23" w16cid:durableId="1040783211">
+    <w:abstractNumId w:val="15"/>
+  </w:num>
+  <w:num w:numId="24" w16cid:durableId="1956866630">
+    <w:abstractNumId w:val="31"/>
+  </w:num>
+  <w:num w:numId="25" w16cid:durableId="1429037800">
+    <w:abstractNumId w:val="22"/>
+  </w:num>
+  <w:num w:numId="26" w16cid:durableId="418870693">
+    <w:abstractNumId w:val="28"/>
+  </w:num>
+  <w:num w:numId="27" w16cid:durableId="645552454">
     <w:abstractNumId w:val="7"/>
   </w:num>
-  <w:num w:numId="3" w16cid:durableId="1093358418">
-    <w:abstractNumId w:val="16"/>
-  </w:num>
-  <w:num w:numId="4" w16cid:durableId="513422725">
-    <w:abstractNumId w:val="32"/>
-  </w:num>
-  <w:num w:numId="5" w16cid:durableId="2012220327">
-    <w:abstractNumId w:val="13"/>
-  </w:num>
-  <w:num w:numId="6" w16cid:durableId="766392088">
-    <w:abstractNumId w:val="8"/>
-  </w:num>
-  <w:num w:numId="7" w16cid:durableId="791290767">
-    <w:abstractNumId w:val="9"/>
-  </w:num>
-  <w:num w:numId="8" w16cid:durableId="1496260593">
-    <w:abstractNumId w:val="2"/>
-  </w:num>
-  <w:num w:numId="9" w16cid:durableId="2144955740">
-    <w:abstractNumId w:val="10"/>
-  </w:num>
-  <w:num w:numId="10" w16cid:durableId="1891988689">
-    <w:abstractNumId w:val="26"/>
-  </w:num>
-  <w:num w:numId="11" w16cid:durableId="1075739276">
-    <w:abstractNumId w:val="15"/>
-  </w:num>
-  <w:num w:numId="12" w16cid:durableId="1821657099">
-    <w:abstractNumId w:val="1"/>
-  </w:num>
-  <w:num w:numId="13" w16cid:durableId="100538178">
-    <w:abstractNumId w:val="30"/>
-  </w:num>
-  <w:num w:numId="14" w16cid:durableId="1775973270">
-    <w:abstractNumId w:val="22"/>
-  </w:num>
-  <w:num w:numId="15" w16cid:durableId="1376736839">
-    <w:abstractNumId w:val="21"/>
-  </w:num>
-  <w:num w:numId="16" w16cid:durableId="1624849138">
-    <w:abstractNumId w:val="5"/>
-  </w:num>
-  <w:num w:numId="17" w16cid:durableId="702099149">
-    <w:abstractNumId w:val="17"/>
-  </w:num>
-  <w:num w:numId="18" w16cid:durableId="516505612">
-    <w:abstractNumId w:val="29"/>
-  </w:num>
-  <w:num w:numId="19" w16cid:durableId="1975064460">
-    <w:abstractNumId w:val="6"/>
-  </w:num>
-  <w:num w:numId="20" w16cid:durableId="1382173324">
-    <w:abstractNumId w:val="28"/>
-  </w:num>
-  <w:num w:numId="21" w16cid:durableId="541747528">
-    <w:abstractNumId w:val="11"/>
-  </w:num>
-  <w:num w:numId="22" w16cid:durableId="1170681105">
-    <w:abstractNumId w:val="14"/>
-  </w:num>
-  <w:num w:numId="23" w16cid:durableId="1040783211">
-    <w:abstractNumId w:val="12"/>
-  </w:num>
-  <w:num w:numId="24" w16cid:durableId="1956866630">
-    <w:abstractNumId w:val="27"/>
-  </w:num>
-  <w:num w:numId="25" w16cid:durableId="1429037800">
-    <w:abstractNumId w:val="19"/>
-  </w:num>
-  <w:num w:numId="26" w16cid:durableId="418870693">
-    <w:abstractNumId w:val="25"/>
-  </w:num>
-  <w:num w:numId="27" w16cid:durableId="645552454">
-    <w:abstractNumId w:val="4"/>
-  </w:num>
   <w:num w:numId="28" w16cid:durableId="241376227">
-    <w:abstractNumId w:val="31"/>
+    <w:abstractNumId w:val="35"/>
   </w:num>
   <w:num w:numId="29" w16cid:durableId="861282347">
-    <w:abstractNumId w:val="20"/>
+    <w:abstractNumId w:val="23"/>
   </w:num>
   <w:num w:numId="30" w16cid:durableId="37780329">
-    <w:abstractNumId w:val="23"/>
+    <w:abstractNumId w:val="26"/>
   </w:num>
   <w:num w:numId="31" w16cid:durableId="1332416005">
     <w:abstractNumId w:val="0"/>
   </w:num>
   <w:num w:numId="32" w16cid:durableId="1606159617">
-    <w:abstractNumId w:val="3"/>
+    <w:abstractNumId w:val="5"/>
   </w:num>
   <w:num w:numId="33" w16cid:durableId="1388721587">
-    <w:abstractNumId w:val="24"/>
+    <w:abstractNumId w:val="27"/>
+  </w:num>
+  <w:num w:numId="34" w16cid:durableId="1454203136">
+    <w:abstractNumId w:val="30"/>
+  </w:num>
+  <w:num w:numId="35" w16cid:durableId="47388946">
+    <w:abstractNumId w:val="4"/>
+  </w:num>
+  <w:num w:numId="36" w16cid:durableId="1564484263">
+    <w:abstractNumId w:val="37"/>
+  </w:num>
+  <w:num w:numId="37" w16cid:durableId="839852674">
+    <w:abstractNumId w:val="1"/>
+  </w:num>
+  <w:num w:numId="38" w16cid:durableId="306057323">
+    <w:abstractNumId w:val="6"/>
   </w:num>
 </w:numbering>
 </file>

</xml_diff>